<commit_message>
Añadida información personal a group requirements
</commit_message>
<xml_diff>
--- a/reports/D01/Group/00 - Requirements - Group.docx
+++ b/reports/D01/Group/00 - Requirements - Group.docx
@@ -4,7 +4,7 @@
   <w:body>
     <w:p>
       <w:pPr>
-        <w:pStyle w:val="Heading1"/>
+        <w:pStyle w:val="Ttulo1"/>
         <w:spacing w:before="0"/>
         <w:rPr>
           <w:rFonts w:cstheme="majorHAnsi"/>
@@ -91,7 +91,7 @@
           </w:tcPr>
           <w:p>
             <w:pPr>
-              <w:pStyle w:val="NoSpacing"/>
+              <w:pStyle w:val="Sinespaciado"/>
               <w:rPr>
                 <w:rFonts w:asciiTheme="majorHAnsi" w:hAnsiTheme="majorHAnsi" w:cstheme="majorHAnsi"/>
               </w:rPr>
@@ -123,7 +123,6 @@
               </w:rPr>
               <w:tab/>
             </w:r>
-            <w:permStart w:id="143746294" w:edGrp="everyone"/>
             <w:sdt>
               <w:sdtPr>
                 <w:rPr>
@@ -137,6 +136,7 @@
                 <w15:appearance w15:val="hidden"/>
                 <w:text/>
               </w:sdtPr>
+              <w:sdtEndPr/>
               <w:sdtContent>
                 <w:r>
                   <w:rPr>
@@ -152,7 +152,6 @@
                 </w:r>
               </w:sdtContent>
             </w:sdt>
-            <w:permEnd w:id="143746294"/>
           </w:p>
         </w:tc>
       </w:tr>
@@ -170,7 +169,7 @@
           </w:tcPr>
           <w:p>
             <w:pPr>
-              <w:pStyle w:val="NoSpacing"/>
+              <w:pStyle w:val="Sinespaciado"/>
               <w:rPr>
                 <w:rFonts w:asciiTheme="majorHAnsi" w:hAnsiTheme="majorHAnsi" w:cstheme="majorHAnsi"/>
               </w:rPr>
@@ -195,7 +194,6 @@
               </w:rPr>
               <w:tab/>
             </w:r>
-            <w:permStart w:id="420692352" w:edGrp="everyone"/>
             <w:sdt>
               <w:sdtPr>
                 <w:rPr>
@@ -209,6 +207,7 @@
                 <w15:appearance w15:val="hidden"/>
                 <w:text/>
               </w:sdtPr>
+              <w:sdtEndPr/>
               <w:sdtContent>
                 <w:r>
                   <w:rPr>
@@ -224,7 +223,6 @@
                 </w:r>
               </w:sdtContent>
             </w:sdt>
-            <w:permEnd w:id="420692352"/>
           </w:p>
         </w:tc>
       </w:tr>
@@ -246,11 +244,12 @@
           </w:p>
           <w:p>
             <w:pPr>
-              <w:pStyle w:val="NoSpacing"/>
+              <w:pStyle w:val="Sinespaciado"/>
               <w:rPr>
                 <w:rFonts w:asciiTheme="majorHAnsi" w:hAnsiTheme="majorHAnsi" w:cstheme="majorBidi"/>
                 <w:b/>
                 <w:bCs/>
+                <w:lang w:val="es-ES"/>
               </w:rPr>
             </w:pPr>
             <w:r>
@@ -276,11 +275,11 @@
               </w:rPr>
               <w:tab/>
             </w:r>
-            <w:permStart w:id="291510380" w:edGrp="everyone"/>
             <w:sdt>
               <w:sdtPr>
                 <w:rPr>
                   <w:rFonts w:asciiTheme="majorHAnsi" w:hAnsiTheme="majorHAnsi" w:cstheme="majorBidi"/>
+                  <w:lang w:val="es-ES"/>
                 </w:rPr>
                 <w:tag w:val="ID1"/>
                 <w:id w:val="1166593945"/>
@@ -290,26 +289,21 @@
                 <w15:appearance w15:val="hidden"/>
                 <w:text/>
               </w:sdtPr>
+              <w:sdtEndPr/>
               <w:sdtContent>
                 <w:r>
                   <w:rPr>
                     <w:rFonts w:asciiTheme="majorHAnsi" w:hAnsiTheme="majorHAnsi" w:cstheme="majorBidi"/>
+                    <w:lang w:val="es-ES"/>
                   </w:rPr>
-                  <w:t xml:space="preserve"> </w:t>
-                </w:r>
-                <w:r>
-                  <w:rPr>
-                    <w:rFonts w:asciiTheme="majorHAnsi" w:hAnsiTheme="majorHAnsi" w:cstheme="majorBidi"/>
-                  </w:rPr>
-                  <w:t>**01**13</w:t>
+                  <w:t xml:space="preserve"> **01**13</w:t>
                 </w:r>
               </w:sdtContent>
             </w:sdt>
           </w:p>
-          <w:permEnd w:id="291510380"/>
           <w:p>
             <w:pPr>
-              <w:pStyle w:val="NoSpacing"/>
+              <w:pStyle w:val="Sinespaciado"/>
               <w:rPr>
                 <w:rFonts w:asciiTheme="majorHAnsi" w:hAnsiTheme="majorHAnsi" w:cstheme="majorHAnsi"/>
                 <w:b/>
@@ -336,11 +330,11 @@
               </w:rPr>
               <w:tab/>
             </w:r>
-            <w:permStart w:id="1364481481" w:edGrp="everyone"/>
             <w:sdt>
               <w:sdtPr>
                 <w:rPr>
                   <w:rFonts w:asciiTheme="majorHAnsi" w:hAnsiTheme="majorHAnsi" w:cstheme="majorHAnsi"/>
+                  <w:lang w:val="es-ES"/>
                 </w:rPr>
                 <w:tag w:val="UVUS01"/>
                 <w:id w:val="180091114"/>
@@ -350,32 +344,35 @@
                 <w15:appearance w15:val="hidden"/>
                 <w:text/>
               </w:sdtPr>
+              <w:sdtEndPr/>
               <w:sdtContent>
                 <w:r>
                   <w:rPr>
                     <w:rFonts w:asciiTheme="majorHAnsi" w:hAnsiTheme="majorHAnsi" w:cstheme="majorHAnsi"/>
+                    <w:lang w:val="es-ES"/>
                   </w:rPr>
                   <w:t xml:space="preserve"> </w:t>
                 </w:r>
                 <w:r>
                   <w:rPr>
                     <w:rFonts w:asciiTheme="majorHAnsi" w:hAnsiTheme="majorHAnsi" w:cstheme="majorHAnsi"/>
+                    <w:lang w:val="es-ES"/>
                   </w:rPr>
                   <w:t>alevarmun1</w:t>
                 </w:r>
                 <w:r>
                   <w:rPr>
                     <w:rFonts w:asciiTheme="majorHAnsi" w:hAnsiTheme="majorHAnsi" w:cstheme="majorHAnsi"/>
+                    <w:lang w:val="es-ES"/>
                   </w:rPr>
                   <w:t xml:space="preserve">  </w:t>
                 </w:r>
               </w:sdtContent>
             </w:sdt>
-            <w:permEnd w:id="1364481481"/>
           </w:p>
           <w:p>
             <w:pPr>
-              <w:pStyle w:val="NoSpacing"/>
+              <w:pStyle w:val="Sinespaciado"/>
               <w:rPr>
                 <w:rFonts w:asciiTheme="majorHAnsi" w:hAnsiTheme="majorHAnsi" w:cstheme="majorHAnsi"/>
               </w:rPr>
@@ -400,11 +397,11 @@
               </w:rPr>
               <w:tab/>
             </w:r>
-            <w:permStart w:id="1443845444" w:edGrp="everyone"/>
             <w:sdt>
               <w:sdtPr>
                 <w:rPr>
                   <w:rFonts w:asciiTheme="majorHAnsi" w:hAnsiTheme="majorHAnsi" w:cstheme="majorHAnsi"/>
+                  <w:lang w:val="es-ES"/>
                 </w:rPr>
                 <w:tag w:val="Student1"/>
                 <w:id w:val="234444542"/>
@@ -414,40 +411,45 @@
                 <w15:appearance w15:val="hidden"/>
                 <w:text/>
               </w:sdtPr>
+              <w:sdtEndPr/>
               <w:sdtContent>
                 <w:r>
                   <w:rPr>
                     <w:rFonts w:asciiTheme="majorHAnsi" w:hAnsiTheme="majorHAnsi" w:cstheme="majorHAnsi"/>
+                    <w:lang w:val="es-ES"/>
                   </w:rPr>
                   <w:t xml:space="preserve"> </w:t>
                 </w:r>
                 <w:r>
                   <w:rPr>
                     <w:rFonts w:asciiTheme="majorHAnsi" w:hAnsiTheme="majorHAnsi" w:cstheme="majorHAnsi"/>
+                    <w:lang w:val="es-ES"/>
                   </w:rPr>
                   <w:t>Vargas Muñiz</w:t>
                 </w:r>
                 <w:r>
                   <w:rPr>
                     <w:rFonts w:asciiTheme="majorHAnsi" w:hAnsiTheme="majorHAnsi" w:cstheme="majorHAnsi"/>
+                    <w:lang w:val="es-ES"/>
                   </w:rPr>
                   <w:t xml:space="preserve">, </w:t>
                 </w:r>
                 <w:r>
                   <w:rPr>
                     <w:rFonts w:asciiTheme="majorHAnsi" w:hAnsiTheme="majorHAnsi" w:cstheme="majorHAnsi"/>
+                    <w:lang w:val="es-ES"/>
                   </w:rPr>
                   <w:t>Alejandro</w:t>
                 </w:r>
                 <w:r>
                   <w:rPr>
                     <w:rFonts w:asciiTheme="majorHAnsi" w:hAnsiTheme="majorHAnsi" w:cstheme="majorHAnsi"/>
+                    <w:lang w:val="es-ES"/>
                   </w:rPr>
                   <w:t xml:space="preserve">  </w:t>
                 </w:r>
               </w:sdtContent>
             </w:sdt>
-            <w:permEnd w:id="1443845444"/>
             <w:r>
               <w:rPr>
                 <w:rFonts w:asciiTheme="majorHAnsi" w:hAnsiTheme="majorHAnsi" w:cstheme="majorHAnsi"/>
@@ -476,11 +478,11 @@
               </w:rPr>
               <w:tab/>
             </w:r>
-            <w:permStart w:id="415123737" w:edGrp="everyone"/>
             <w:sdt>
               <w:sdtPr>
                 <w:rPr>
                   <w:rFonts w:asciiTheme="majorHAnsi" w:hAnsiTheme="majorHAnsi" w:cstheme="majorHAnsi"/>
+                  <w:lang w:val="es-ES"/>
                 </w:rPr>
                 <w:tag w:val="Roles1"/>
                 <w:id w:val="1761787646"/>
@@ -490,34 +492,49 @@
                 <w15:appearance w15:val="hidden"/>
                 <w:text/>
               </w:sdtPr>
+              <w:sdtEndPr/>
               <w:sdtContent>
                 <w:r>
                   <w:rPr>
                     <w:rFonts w:asciiTheme="majorHAnsi" w:hAnsiTheme="majorHAnsi" w:cstheme="majorHAnsi"/>
+                    <w:lang w:val="es-ES"/>
                   </w:rPr>
                   <w:t xml:space="preserve"> </w:t>
                 </w:r>
+                <w:proofErr w:type="gramStart"/>
                 <w:r>
                   <w:rPr>
                     <w:rFonts w:asciiTheme="majorHAnsi" w:hAnsiTheme="majorHAnsi" w:cstheme="majorHAnsi"/>
+                    <w:lang w:val="es-ES"/>
                   </w:rPr>
-                  <w:t xml:space="preserve">manager, </w:t>
+                  <w:t>manager</w:t>
                 </w:r>
+                <w:proofErr w:type="gramEnd"/>
                 <w:r>
                   <w:rPr>
                     <w:rFonts w:asciiTheme="majorHAnsi" w:hAnsiTheme="majorHAnsi" w:cstheme="majorHAnsi"/>
+                    <w:lang w:val="es-ES"/>
+                  </w:rPr>
+                  <w:t xml:space="preserve">, </w:t>
+                </w:r>
+                <w:proofErr w:type="spellStart"/>
+                <w:r>
+                  <w:rPr>
+                    <w:rFonts w:asciiTheme="majorHAnsi" w:hAnsiTheme="majorHAnsi" w:cstheme="majorHAnsi"/>
+                    <w:lang w:val="es-ES"/>
                   </w:rPr>
                   <w:t>developer</w:t>
                 </w:r>
+                <w:proofErr w:type="spellEnd"/>
                 <w:r>
                   <w:rPr>
                     <w:rFonts w:asciiTheme="majorHAnsi" w:hAnsiTheme="majorHAnsi" w:cstheme="majorHAnsi"/>
+                    <w:lang w:val="es-ES"/>
                   </w:rPr>
                   <w:t xml:space="preserve">  </w:t>
                 </w:r>
               </w:sdtContent>
             </w:sdt>
-            <w:permEnd w:id="415123737"/>
           </w:p>
         </w:tc>
         <w:tc>
@@ -537,10 +554,11 @@
           </w:p>
           <w:p>
             <w:pPr>
-              <w:pStyle w:val="NoSpacing"/>
+              <w:pStyle w:val="Sinespaciado"/>
               <w:rPr>
                 <w:rFonts w:asciiTheme="majorHAnsi" w:hAnsiTheme="majorHAnsi" w:cstheme="majorHAnsi"/>
                 <w:b/>
+                <w:lang w:val="es-ES"/>
               </w:rPr>
             </w:pPr>
             <w:r>
@@ -562,18 +580,13 @@
                 <w:rFonts w:asciiTheme="majorHAnsi" w:hAnsiTheme="majorHAnsi" w:cstheme="majorHAnsi"/>
               </w:rPr>
               <w:tab/>
-            </w:r>
-            <w:permStart w:id="1081366304" w:edGrp="everyone"/>
-            <w:r>
-              <w:rPr>
-                <w:rFonts w:asciiTheme="majorHAnsi" w:hAnsiTheme="majorHAnsi" w:cstheme="majorHAnsi"/>
-              </w:rPr>
               <w:t xml:space="preserve"> </w:t>
             </w:r>
             <w:sdt>
               <w:sdtPr>
                 <w:rPr>
                   <w:rFonts w:asciiTheme="majorHAnsi" w:hAnsiTheme="majorHAnsi" w:cstheme="majorBidi"/>
+                  <w:lang w:val="es-ES"/>
                 </w:rPr>
                 <w:tag w:val="ID2"/>
                 <w:id w:val="-1276937016"/>
@@ -583,20 +596,21 @@
                 <w15:appearance w15:val="hidden"/>
                 <w:text/>
               </w:sdtPr>
+              <w:sdtEndPr/>
               <w:sdtContent>
                 <w:r>
                   <w:rPr>
                     <w:rFonts w:asciiTheme="majorHAnsi" w:hAnsiTheme="majorHAnsi" w:cstheme="majorBidi"/>
+                    <w:lang w:val="es-ES"/>
                   </w:rPr>
                   <w:t>**85**92</w:t>
                 </w:r>
               </w:sdtContent>
             </w:sdt>
           </w:p>
-          <w:permEnd w:id="1081366304"/>
           <w:p>
             <w:pPr>
-              <w:pStyle w:val="NoSpacing"/>
+              <w:pStyle w:val="Sinespaciado"/>
               <w:rPr>
                 <w:rFonts w:asciiTheme="majorHAnsi" w:hAnsiTheme="majorHAnsi" w:cstheme="majorHAnsi"/>
                 <w:b/>
@@ -623,7 +637,6 @@
               </w:rPr>
               <w:tab/>
             </w:r>
-            <w:permStart w:id="554395221" w:edGrp="everyone"/>
             <w:sdt>
               <w:sdtPr>
                 <w:rPr>
@@ -638,21 +651,37 @@
                 <w15:appearance w15:val="hidden"/>
                 <w:text/>
               </w:sdtPr>
+              <w:sdtEndPr/>
               <w:sdtContent>
                 <w:r>
                   <w:rPr>
                     <w:rFonts w:asciiTheme="majorHAnsi" w:hAnsiTheme="majorHAnsi" w:cstheme="majorHAnsi"/>
                     <w:lang w:val="es-ES"/>
                   </w:rPr>
-                  <w:t xml:space="preserve">  javclamar  </w:t>
+                  <w:t xml:space="preserve">  </w:t>
+                </w:r>
+                <w:proofErr w:type="spellStart"/>
+                <w:r>
+                  <w:rPr>
+                    <w:rFonts w:asciiTheme="majorHAnsi" w:hAnsiTheme="majorHAnsi" w:cstheme="majorHAnsi"/>
+                    <w:lang w:val="es-ES"/>
+                  </w:rPr>
+                  <w:t>javclamar</w:t>
+                </w:r>
+                <w:proofErr w:type="spellEnd"/>
+                <w:r>
+                  <w:rPr>
+                    <w:rFonts w:asciiTheme="majorHAnsi" w:hAnsiTheme="majorHAnsi" w:cstheme="majorHAnsi"/>
+                    <w:lang w:val="es-ES"/>
+                  </w:rPr>
+                  <w:t xml:space="preserve">  </w:t>
                 </w:r>
               </w:sdtContent>
             </w:sdt>
-            <w:permEnd w:id="554395221"/>
           </w:p>
           <w:p>
             <w:pPr>
-              <w:pStyle w:val="NoSpacing"/>
+              <w:pStyle w:val="Sinespaciado"/>
               <w:rPr>
                 <w:rFonts w:asciiTheme="majorHAnsi" w:hAnsiTheme="majorHAnsi" w:cstheme="majorHAnsi"/>
               </w:rPr>
@@ -677,7 +706,6 @@
               </w:rPr>
               <w:tab/>
             </w:r>
-            <w:permStart w:id="84825807" w:edGrp="everyone"/>
             <w:sdt>
               <w:sdtPr>
                 <w:rPr>
@@ -692,6 +720,7 @@
                 <w15:appearance w15:val="hidden"/>
                 <w:text/>
               </w:sdtPr>
+              <w:sdtEndPr/>
               <w:sdtContent>
                 <w:r>
                   <w:rPr>
@@ -730,11 +759,10 @@
                 </w:r>
               </w:sdtContent>
             </w:sdt>
-            <w:permEnd w:id="84825807"/>
           </w:p>
           <w:p>
             <w:pPr>
-              <w:pStyle w:val="NoSpacing"/>
+              <w:pStyle w:val="Sinespaciado"/>
               <w:rPr>
                 <w:rFonts w:asciiTheme="majorHAnsi" w:hAnsiTheme="majorHAnsi" w:cstheme="majorHAnsi"/>
               </w:rPr>
@@ -759,7 +787,6 @@
               </w:rPr>
               <w:tab/>
             </w:r>
-            <w:permStart w:id="584389830" w:edGrp="everyone"/>
             <w:sdt>
               <w:sdtPr>
                 <w:rPr>
@@ -773,6 +800,7 @@
                 <w15:appearance w15:val="hidden"/>
                 <w:text/>
               </w:sdtPr>
+              <w:sdtEndPr/>
               <w:sdtContent>
                 <w:r>
                   <w:rPr>
@@ -794,7 +822,6 @@
                 </w:r>
               </w:sdtContent>
             </w:sdt>
-            <w:permEnd w:id="584389830"/>
           </w:p>
         </w:tc>
       </w:tr>
@@ -819,7 +846,7 @@
           </w:p>
           <w:p>
             <w:pPr>
-              <w:pStyle w:val="NoSpacing"/>
+              <w:pStyle w:val="Sinespaciado"/>
               <w:rPr>
                 <w:rFonts w:asciiTheme="majorHAnsi" w:hAnsiTheme="majorHAnsi" w:cstheme="majorHAnsi"/>
                 <w:b/>
@@ -845,7 +872,6 @@
               </w:rPr>
               <w:tab/>
             </w:r>
-            <w:permStart w:id="1000832359" w:edGrp="everyone"/>
             <w:sdt>
               <w:sdtPr>
                 <w:rPr>
@@ -859,32 +885,26 @@
                 <w15:appearance w15:val="hidden"/>
                 <w:text/>
               </w:sdtPr>
+              <w:sdtEndPr/>
               <w:sdtContent>
                 <w:r>
                   <w:rPr>
                     <w:rFonts w:asciiTheme="majorHAnsi" w:hAnsiTheme="majorHAnsi" w:cstheme="majorBidi"/>
                   </w:rPr>
-                  <w:t xml:space="preserve"> Masked </w:t>
+                  <w:t xml:space="preserve"> </w:t>
                 </w:r>
                 <w:r>
                   <w:rPr>
                     <w:rFonts w:asciiTheme="majorHAnsi" w:hAnsiTheme="majorHAnsi" w:cstheme="majorBidi"/>
                   </w:rPr>
-                  <w:t xml:space="preserve">ID </w:t>
-                </w:r>
-                <w:r>
-                  <w:rPr>
-                    <w:rFonts w:asciiTheme="majorHAnsi" w:hAnsiTheme="majorHAnsi" w:cstheme="majorBidi"/>
-                  </w:rPr>
-                  <w:t>number</w:t>
+                  <w:t>4599****</w:t>
                 </w:r>
               </w:sdtContent>
             </w:sdt>
           </w:p>
-          <w:permEnd w:id="1000832359"/>
           <w:p>
             <w:pPr>
-              <w:pStyle w:val="NoSpacing"/>
+              <w:pStyle w:val="Sinespaciado"/>
               <w:rPr>
                 <w:rFonts w:asciiTheme="majorHAnsi" w:hAnsiTheme="majorHAnsi" w:cstheme="majorHAnsi"/>
                 <w:b/>
@@ -911,7 +931,6 @@
               </w:rPr>
               <w:tab/>
             </w:r>
-            <w:permStart w:id="926035648" w:edGrp="everyone"/>
             <w:sdt>
               <w:sdtPr>
                 <w:rPr>
@@ -925,20 +944,32 @@
                 <w15:appearance w15:val="hidden"/>
                 <w:text/>
               </w:sdtPr>
+              <w:sdtEndPr/>
               <w:sdtContent>
                 <w:r>
                   <w:rPr>
                     <w:rFonts w:asciiTheme="majorHAnsi" w:hAnsiTheme="majorHAnsi" w:cstheme="majorHAnsi"/>
                   </w:rPr>
-                  <w:t xml:space="preserve"> uvus  </w:t>
+                  <w:t xml:space="preserve"> </w:t>
+                </w:r>
+                <w:r>
+                  <w:rPr>
+                    <w:rFonts w:asciiTheme="majorHAnsi" w:hAnsiTheme="majorHAnsi" w:cstheme="majorHAnsi"/>
+                  </w:rPr>
+                  <w:t>NWR9335</w:t>
+                </w:r>
+                <w:r>
+                  <w:rPr>
+                    <w:rFonts w:asciiTheme="majorHAnsi" w:hAnsiTheme="majorHAnsi" w:cstheme="majorHAnsi"/>
+                  </w:rPr>
+                  <w:t xml:space="preserve">  </w:t>
                 </w:r>
               </w:sdtContent>
             </w:sdt>
-            <w:permEnd w:id="926035648"/>
           </w:p>
           <w:p>
             <w:pPr>
-              <w:pStyle w:val="NoSpacing"/>
+              <w:pStyle w:val="Sinespaciado"/>
               <w:rPr>
                 <w:rFonts w:asciiTheme="majorHAnsi" w:hAnsiTheme="majorHAnsi" w:cstheme="majorHAnsi"/>
               </w:rPr>
@@ -963,7 +994,6 @@
               </w:rPr>
               <w:tab/>
             </w:r>
-            <w:permStart w:id="1519068571" w:edGrp="everyone"/>
             <w:sdt>
               <w:sdtPr>
                 <w:rPr>
@@ -977,20 +1007,26 @@
                 <w15:appearance w15:val="hidden"/>
                 <w:text/>
               </w:sdtPr>
+              <w:sdtEndPr/>
               <w:sdtContent>
                 <w:r>
                   <w:rPr>
                     <w:rFonts w:asciiTheme="majorHAnsi" w:hAnsiTheme="majorHAnsi" w:cstheme="majorHAnsi"/>
                   </w:rPr>
-                  <w:t xml:space="preserve"> Surnames, Name</w:t>
+                  <w:t xml:space="preserve"> </w:t>
+                </w:r>
+                <w:r>
+                  <w:rPr>
+                    <w:rFonts w:asciiTheme="majorHAnsi" w:hAnsiTheme="majorHAnsi" w:cstheme="majorHAnsi"/>
+                  </w:rPr>
+                  <w:t>Sánchez Ruiz, Ángel</w:t>
                 </w:r>
               </w:sdtContent>
             </w:sdt>
           </w:p>
-          <w:permEnd w:id="1519068571"/>
           <w:p>
             <w:pPr>
-              <w:pStyle w:val="NoSpacing"/>
+              <w:pStyle w:val="Sinespaciado"/>
               <w:rPr>
                 <w:rFonts w:asciiTheme="majorHAnsi" w:hAnsiTheme="majorHAnsi" w:cstheme="majorHAnsi"/>
               </w:rPr>
@@ -1015,7 +1051,6 @@
               </w:rPr>
               <w:tab/>
             </w:r>
-            <w:permStart w:id="1983335098" w:edGrp="everyone"/>
             <w:sdt>
               <w:sdtPr>
                 <w:rPr>
@@ -1028,16 +1063,28 @@
                 </w:placeholder>
                 <w:text/>
               </w:sdtPr>
+              <w:sdtEndPr/>
               <w:sdtContent>
                 <w:r>
                   <w:rPr>
                     <w:rFonts w:asciiTheme="majorHAnsi" w:hAnsiTheme="majorHAnsi" w:cstheme="majorHAnsi"/>
                   </w:rPr>
-                  <w:t xml:space="preserve"> role1, role2, role3  </w:t>
+                  <w:t xml:space="preserve"> </w:t>
+                </w:r>
+                <w:r>
+                  <w:rPr>
+                    <w:rFonts w:asciiTheme="majorHAnsi" w:hAnsiTheme="majorHAnsi" w:cstheme="majorHAnsi"/>
+                  </w:rPr>
+                  <w:t>developer, tester</w:t>
+                </w:r>
+                <w:r>
+                  <w:rPr>
+                    <w:rFonts w:asciiTheme="majorHAnsi" w:hAnsiTheme="majorHAnsi" w:cstheme="majorHAnsi"/>
+                  </w:rPr>
+                  <w:t xml:space="preserve">  </w:t>
                 </w:r>
               </w:sdtContent>
             </w:sdt>
-            <w:permEnd w:id="1983335098"/>
           </w:p>
         </w:tc>
         <w:tc>
@@ -1057,7 +1104,7 @@
           </w:p>
           <w:p>
             <w:pPr>
-              <w:pStyle w:val="NoSpacing"/>
+              <w:pStyle w:val="Sinespaciado"/>
               <w:rPr>
                 <w:rFonts w:asciiTheme="majorHAnsi" w:hAnsiTheme="majorHAnsi" w:cstheme="majorHAnsi"/>
                 <w:b/>
@@ -1083,7 +1130,6 @@
               </w:rPr>
               <w:tab/>
             </w:r>
-            <w:permStart w:id="1222207409" w:edGrp="everyone"/>
             <w:sdt>
               <w:sdtPr>
                 <w:rPr>
@@ -1097,6 +1143,7 @@
                 <w15:appearance w15:val="hidden"/>
                 <w:text/>
               </w:sdtPr>
+              <w:sdtEndPr/>
               <w:sdtContent>
                 <w:r>
                   <w:rPr>
@@ -1119,10 +1166,9 @@
               </w:sdtContent>
             </w:sdt>
           </w:p>
-          <w:permEnd w:id="1222207409"/>
           <w:p>
             <w:pPr>
-              <w:pStyle w:val="NoSpacing"/>
+              <w:pStyle w:val="Sinespaciado"/>
               <w:rPr>
                 <w:rFonts w:asciiTheme="majorHAnsi" w:hAnsiTheme="majorHAnsi" w:cstheme="majorHAnsi"/>
                 <w:b/>
@@ -1149,7 +1195,6 @@
               </w:rPr>
               <w:tab/>
             </w:r>
-            <w:permStart w:id="484340907" w:edGrp="everyone"/>
             <w:sdt>
               <w:sdtPr>
                 <w:rPr>
@@ -1163,20 +1208,34 @@
                 <w15:appearance w15:val="hidden"/>
                 <w:text/>
               </w:sdtPr>
+              <w:sdtEndPr/>
               <w:sdtContent>
                 <w:r>
                   <w:rPr>
                     <w:rFonts w:asciiTheme="majorHAnsi" w:hAnsiTheme="majorHAnsi" w:cstheme="majorHAnsi"/>
                   </w:rPr>
-                  <w:t xml:space="preserve"> uvus  </w:t>
+                  <w:t xml:space="preserve"> </w:t>
+                </w:r>
+                <w:proofErr w:type="spellStart"/>
+                <w:r>
+                  <w:rPr>
+                    <w:rFonts w:asciiTheme="majorHAnsi" w:hAnsiTheme="majorHAnsi" w:cstheme="majorHAnsi"/>
+                  </w:rPr>
+                  <w:t>uvus</w:t>
+                </w:r>
+                <w:proofErr w:type="spellEnd"/>
+                <w:r>
+                  <w:rPr>
+                    <w:rFonts w:asciiTheme="majorHAnsi" w:hAnsiTheme="majorHAnsi" w:cstheme="majorHAnsi"/>
+                  </w:rPr>
+                  <w:t xml:space="preserve">  </w:t>
                 </w:r>
               </w:sdtContent>
             </w:sdt>
-            <w:permEnd w:id="484340907"/>
           </w:p>
           <w:p>
             <w:pPr>
-              <w:pStyle w:val="NoSpacing"/>
+              <w:pStyle w:val="Sinespaciado"/>
               <w:rPr>
                 <w:rFonts w:asciiTheme="majorHAnsi" w:hAnsiTheme="majorHAnsi" w:cstheme="majorHAnsi"/>
               </w:rPr>
@@ -1201,7 +1260,6 @@
               </w:rPr>
               <w:tab/>
             </w:r>
-            <w:permStart w:id="386604040" w:edGrp="everyone"/>
             <w:sdt>
               <w:sdtPr>
                 <w:rPr>
@@ -1215,6 +1273,7 @@
                 <w15:appearance w15:val="hidden"/>
                 <w:text/>
               </w:sdtPr>
+              <w:sdtEndPr/>
               <w:sdtContent>
                 <w:r>
                   <w:rPr>
@@ -1224,11 +1283,10 @@
                 </w:r>
               </w:sdtContent>
             </w:sdt>
-            <w:permEnd w:id="386604040"/>
           </w:p>
           <w:p>
             <w:pPr>
-              <w:pStyle w:val="NoSpacing"/>
+              <w:pStyle w:val="Sinespaciado"/>
               <w:rPr>
                 <w:rFonts w:asciiTheme="majorHAnsi" w:hAnsiTheme="majorHAnsi" w:cstheme="majorHAnsi"/>
               </w:rPr>
@@ -1253,7 +1311,6 @@
               </w:rPr>
               <w:tab/>
             </w:r>
-            <w:permStart w:id="1487353257" w:edGrp="everyone"/>
             <w:sdt>
               <w:sdtPr>
                 <w:rPr>
@@ -1267,6 +1324,7 @@
                 <w15:appearance w15:val="hidden"/>
                 <w:text/>
               </w:sdtPr>
+              <w:sdtEndPr/>
               <w:sdtContent>
                 <w:r>
                   <w:rPr>
@@ -1276,7 +1334,6 @@
                 </w:r>
               </w:sdtContent>
             </w:sdt>
-            <w:permEnd w:id="1487353257"/>
           </w:p>
         </w:tc>
       </w:tr>
@@ -1298,7 +1355,7 @@
           </w:p>
           <w:p>
             <w:pPr>
-              <w:pStyle w:val="NoSpacing"/>
+              <w:pStyle w:val="Sinespaciado"/>
               <w:rPr>
                 <w:rFonts w:asciiTheme="majorHAnsi" w:hAnsiTheme="majorHAnsi" w:cstheme="majorHAnsi"/>
                 <w:b/>
@@ -1324,7 +1381,6 @@
               </w:rPr>
               <w:tab/>
             </w:r>
-            <w:permStart w:id="1631927432" w:edGrp="everyone"/>
             <w:sdt>
               <w:sdtPr>
                 <w:rPr>
@@ -1338,32 +1394,26 @@
                 <w15:appearance w15:val="hidden"/>
                 <w:text/>
               </w:sdtPr>
+              <w:sdtEndPr/>
               <w:sdtContent>
                 <w:r>
                   <w:rPr>
                     <w:rFonts w:asciiTheme="majorHAnsi" w:hAnsiTheme="majorHAnsi" w:cstheme="majorBidi"/>
                   </w:rPr>
-                  <w:t xml:space="preserve"> Masked </w:t>
+                  <w:t xml:space="preserve"> </w:t>
                 </w:r>
                 <w:r>
                   <w:rPr>
                     <w:rFonts w:asciiTheme="majorHAnsi" w:hAnsiTheme="majorHAnsi" w:cstheme="majorBidi"/>
                   </w:rPr>
-                  <w:t xml:space="preserve">ID </w:t>
-                </w:r>
-                <w:r>
-                  <w:rPr>
-                    <w:rFonts w:asciiTheme="majorHAnsi" w:hAnsiTheme="majorHAnsi" w:cstheme="majorBidi"/>
-                  </w:rPr>
-                  <w:t>number</w:t>
+                  <w:t>**63**98</w:t>
                 </w:r>
               </w:sdtContent>
             </w:sdt>
           </w:p>
-          <w:permEnd w:id="1631927432"/>
           <w:p>
             <w:pPr>
-              <w:pStyle w:val="NoSpacing"/>
+              <w:pStyle w:val="Sinespaciado"/>
               <w:rPr>
                 <w:rFonts w:asciiTheme="majorHAnsi" w:hAnsiTheme="majorHAnsi" w:cstheme="majorHAnsi"/>
                 <w:b/>
@@ -1390,7 +1440,6 @@
               </w:rPr>
               <w:tab/>
             </w:r>
-            <w:permStart w:id="1398370153" w:edGrp="everyone"/>
             <w:sdt>
               <w:sdtPr>
                 <w:rPr>
@@ -1404,20 +1453,32 @@
                 <w15:appearance w15:val="hidden"/>
                 <w:text/>
               </w:sdtPr>
+              <w:sdtEndPr/>
               <w:sdtContent>
                 <w:r>
                   <w:rPr>
                     <w:rFonts w:asciiTheme="majorHAnsi" w:hAnsiTheme="majorHAnsi" w:cstheme="majorHAnsi"/>
                   </w:rPr>
-                  <w:t xml:space="preserve"> uvus  </w:t>
+                  <w:t xml:space="preserve"> </w:t>
+                </w:r>
+                <w:r>
+                  <w:rPr>
+                    <w:rFonts w:asciiTheme="majorHAnsi" w:hAnsiTheme="majorHAnsi" w:cstheme="majorHAnsi"/>
+                  </w:rPr>
+                  <w:t>CRP8717</w:t>
+                </w:r>
+                <w:r>
+                  <w:rPr>
+                    <w:rFonts w:asciiTheme="majorHAnsi" w:hAnsiTheme="majorHAnsi" w:cstheme="majorHAnsi"/>
+                  </w:rPr>
+                  <w:t xml:space="preserve"> </w:t>
                 </w:r>
               </w:sdtContent>
             </w:sdt>
-            <w:permEnd w:id="1398370153"/>
           </w:p>
           <w:p>
             <w:pPr>
-              <w:pStyle w:val="NoSpacing"/>
+              <w:pStyle w:val="Sinespaciado"/>
               <w:rPr>
                 <w:rFonts w:asciiTheme="majorHAnsi" w:hAnsiTheme="majorHAnsi" w:cstheme="majorHAnsi"/>
               </w:rPr>
@@ -1442,11 +1503,11 @@
               </w:rPr>
               <w:tab/>
             </w:r>
-            <w:permStart w:id="72570348" w:edGrp="everyone"/>
             <w:sdt>
               <w:sdtPr>
                 <w:rPr>
                   <w:rFonts w:asciiTheme="majorHAnsi" w:hAnsiTheme="majorHAnsi" w:cstheme="majorHAnsi"/>
+                  <w:lang w:val="es-ES"/>
                 </w:rPr>
                 <w:tag w:val="Student5"/>
                 <w:id w:val="-611360200"/>
@@ -1456,20 +1517,35 @@
                 <w15:appearance w15:val="hidden"/>
                 <w:text/>
               </w:sdtPr>
+              <w:sdtEndPr/>
               <w:sdtContent>
                 <w:r>
                   <w:rPr>
                     <w:rFonts w:asciiTheme="majorHAnsi" w:hAnsiTheme="majorHAnsi" w:cstheme="majorHAnsi"/>
+                    <w:lang w:val="es-ES"/>
                   </w:rPr>
-                  <w:t xml:space="preserve"> Surnames, Name  </w:t>
+                  <w:t xml:space="preserve"> </w:t>
+                </w:r>
+                <w:r>
+                  <w:rPr>
+                    <w:rFonts w:asciiTheme="majorHAnsi" w:hAnsiTheme="majorHAnsi" w:cstheme="majorHAnsi"/>
+                    <w:lang w:val="es-ES"/>
+                  </w:rPr>
+                  <w:t>López Expósito, Rubén</w:t>
+                </w:r>
+                <w:r>
+                  <w:rPr>
+                    <w:rFonts w:asciiTheme="majorHAnsi" w:hAnsiTheme="majorHAnsi" w:cstheme="majorHAnsi"/>
+                    <w:lang w:val="es-ES"/>
+                  </w:rPr>
+                  <w:t xml:space="preserve"> </w:t>
                 </w:r>
               </w:sdtContent>
             </w:sdt>
-            <w:permEnd w:id="72570348"/>
           </w:p>
           <w:p>
             <w:pPr>
-              <w:pStyle w:val="NoSpacing"/>
+              <w:pStyle w:val="Sinespaciado"/>
               <w:rPr>
                 <w:rFonts w:asciiTheme="majorHAnsi" w:hAnsiTheme="majorHAnsi" w:cstheme="majorHAnsi"/>
               </w:rPr>
@@ -1494,11 +1570,11 @@
               </w:rPr>
               <w:tab/>
             </w:r>
-            <w:permStart w:id="2077499526" w:edGrp="everyone"/>
             <w:sdt>
               <w:sdtPr>
                 <w:rPr>
                   <w:rFonts w:asciiTheme="majorHAnsi" w:hAnsiTheme="majorHAnsi" w:cstheme="majorHAnsi"/>
+                  <w:lang w:val="es-ES"/>
                 </w:rPr>
                 <w:tag w:val="Roles5"/>
                 <w:id w:val="1581409429"/>
@@ -1507,16 +1583,49 @@
                 </w:placeholder>
                 <w:text/>
               </w:sdtPr>
+              <w:sdtEndPr/>
               <w:sdtContent>
                 <w:r>
                   <w:rPr>
                     <w:rFonts w:asciiTheme="majorHAnsi" w:hAnsiTheme="majorHAnsi" w:cstheme="majorHAnsi"/>
+                    <w:lang w:val="es-ES"/>
                   </w:rPr>
-                  <w:t xml:space="preserve"> role1, role2, role3  </w:t>
+                  <w:t xml:space="preserve"> </w:t>
+                </w:r>
+                <w:proofErr w:type="spellStart"/>
+                <w:r>
+                  <w:rPr>
+                    <w:rFonts w:asciiTheme="majorHAnsi" w:hAnsiTheme="majorHAnsi" w:cstheme="majorHAnsi"/>
+                    <w:lang w:val="es-ES"/>
+                  </w:rPr>
+                  <w:t>developer</w:t>
+                </w:r>
+                <w:proofErr w:type="spellEnd"/>
+                <w:r>
+                  <w:rPr>
+                    <w:rFonts w:asciiTheme="majorHAnsi" w:hAnsiTheme="majorHAnsi" w:cstheme="majorHAnsi"/>
+                    <w:lang w:val="es-ES"/>
+                  </w:rPr>
+                  <w:t xml:space="preserve">, </w:t>
+                </w:r>
+                <w:proofErr w:type="spellStart"/>
+                <w:r>
+                  <w:rPr>
+                    <w:rFonts w:asciiTheme="majorHAnsi" w:hAnsiTheme="majorHAnsi" w:cstheme="majorHAnsi"/>
+                    <w:lang w:val="es-ES"/>
+                  </w:rPr>
+                  <w:t>tester</w:t>
+                </w:r>
+                <w:proofErr w:type="spellEnd"/>
+                <w:r>
+                  <w:rPr>
+                    <w:rFonts w:asciiTheme="majorHAnsi" w:hAnsiTheme="majorHAnsi" w:cstheme="majorHAnsi"/>
+                    <w:lang w:val="es-ES"/>
+                  </w:rPr>
+                  <w:t xml:space="preserve"> </w:t>
                 </w:r>
               </w:sdtContent>
             </w:sdt>
-            <w:permEnd w:id="2077499526"/>
           </w:p>
         </w:tc>
         <w:tc>
@@ -1525,7 +1634,7 @@
           </w:tcPr>
           <w:p>
             <w:pPr>
-              <w:pStyle w:val="NoSpacing"/>
+              <w:pStyle w:val="Sinespaciado"/>
               <w:rPr>
                 <w:rFonts w:asciiTheme="majorHAnsi" w:hAnsiTheme="majorHAnsi" w:cstheme="majorHAnsi"/>
               </w:rPr>
@@ -1547,7 +1656,7 @@
           </w:tcPr>
           <w:p>
             <w:pPr>
-              <w:pStyle w:val="NoSpacing"/>
+              <w:pStyle w:val="Sinespaciado"/>
               <w:rPr>
                 <w:rFonts w:asciiTheme="majorHAnsi" w:hAnsiTheme="majorHAnsi" w:cstheme="majorHAnsi"/>
               </w:rPr>
@@ -1578,7 +1687,6 @@
               </w:rPr>
               <w:tab/>
             </w:r>
-            <w:permStart w:id="1772436159" w:edGrp="everyone"/>
             <w:sdt>
               <w:sdtPr>
                 <w:rPr>
@@ -1592,6 +1700,7 @@
                 <w15:appearance w15:val="hidden"/>
                 <w:text/>
               </w:sdtPr>
+              <w:sdtEndPr/>
               <w:sdtContent>
                 <w:r>
                   <w:rPr>
@@ -1635,12 +1744,14 @@
                   </w:rPr>
                   <w:t xml:space="preserve">, </w:t>
                 </w:r>
+                <w:proofErr w:type="gramStart"/>
                 <w:r>
                   <w:rPr>
                     <w:rFonts w:asciiTheme="majorHAnsi" w:hAnsiTheme="majorHAnsi" w:cstheme="majorHAnsi"/>
                   </w:rPr>
                   <w:t>2025</w:t>
                 </w:r>
+                <w:proofErr w:type="gramEnd"/>
                 <w:r>
                   <w:rPr>
                     <w:rFonts w:asciiTheme="majorHAnsi" w:hAnsiTheme="majorHAnsi" w:cstheme="majorHAnsi"/>
@@ -1649,7 +1760,6 @@
                 </w:r>
               </w:sdtContent>
             </w:sdt>
-            <w:permEnd w:id="1772436159"/>
           </w:p>
         </w:tc>
       </w:tr>
@@ -1659,7 +1769,7 @@
     <w:bookmarkEnd w:id="0"/>
     <w:p>
       <w:pPr>
-        <w:pStyle w:val="Heading1"/>
+        <w:pStyle w:val="Ttulo1"/>
         <w:spacing w:before="0"/>
         <w:rPr>
           <w:rFonts w:cstheme="majorHAnsi"/>
@@ -1669,7 +1779,6 @@
         <w:rPr>
           <w:rFonts w:cstheme="majorHAnsi"/>
         </w:rPr>
-        <w:lastRenderedPageBreak/>
         <w:t>MANDATORY</w:t>
       </w:r>
       <w:r>
@@ -1693,7 +1802,7 @@
     </w:p>
     <w:p>
       <w:pPr>
-        <w:pStyle w:val="Heading2"/>
+        <w:pStyle w:val="Ttulo2"/>
         <w:rPr>
           <w:rFonts w:cstheme="majorHAnsi"/>
         </w:rPr>
@@ -1712,7 +1821,7 @@
     </w:p>
     <w:p>
       <w:pPr>
-        <w:pStyle w:val="Heading2"/>
+        <w:pStyle w:val="Ttulo2"/>
         <w:rPr>
           <w:rFonts w:cstheme="majorHAnsi"/>
         </w:rPr>
@@ -1731,7 +1840,7 @@
     </w:p>
     <w:p>
       <w:pPr>
-        <w:pStyle w:val="Heading2"/>
+        <w:pStyle w:val="Ttulo2"/>
         <w:rPr>
           <w:rFonts w:cstheme="majorHAnsi"/>
         </w:rPr>
@@ -1750,7 +1859,7 @@
     </w:p>
     <w:p>
       <w:pPr>
-        <w:pStyle w:val="Heading2"/>
+        <w:pStyle w:val="Ttulo2"/>
         <w:rPr>
           <w:rFonts w:cstheme="majorHAnsi"/>
         </w:rPr>
@@ -1769,7 +1878,7 @@
     </w:p>
     <w:p>
       <w:pPr>
-        <w:pStyle w:val="Heading2"/>
+        <w:pStyle w:val="Ttulo2"/>
         <w:rPr>
           <w:rFonts w:cstheme="majorHAnsi"/>
         </w:rPr>
@@ -1850,7 +1959,6 @@
       </w:r>
     </w:p>
     <w:bookmarkStart w:id="2" w:name="_Hlk157672140"/>
-    <w:permStart w:id="514992324" w:edGrp="everyone"/>
     <w:p>
       <w:pPr>
         <w:pStyle w:val="Comment-Grader"/>
@@ -1865,6 +1973,7 @@
           <w15:appearance w15:val="hidden"/>
           <w:text/>
         </w:sdtPr>
+        <w:sdtEndPr/>
         <w:sdtContent>
           <w:r>
             <w:t xml:space="preserve">  </w:t>
@@ -1877,7 +1986,6 @@
           </w:r>
         </w:sdtContent>
       </w:sdt>
-      <w:permEnd w:id="514992324"/>
       <w:r>
         <w:t xml:space="preserve">   </w:t>
       </w:r>
@@ -1892,7 +2000,6 @@
       </w:r>
     </w:p>
     <w:bookmarkStart w:id="3" w:name="_Hlk157672153"/>
-    <w:permStart w:id="1330789551" w:edGrp="everyone"/>
     <w:p>
       <w:pPr>
         <w:pStyle w:val="Comment-Grader"/>
@@ -1907,6 +2014,7 @@
           <w15:appearance w15:val="hidden"/>
           <w:text/>
         </w:sdtPr>
+        <w:sdtEndPr/>
         <w:sdtContent>
           <w:r>
             <w:t xml:space="preserve">  </w:t>
@@ -1919,7 +2027,6 @@
           </w:r>
         </w:sdtContent>
       </w:sdt>
-      <w:permEnd w:id="1330789551"/>
       <w:r>
         <w:t xml:space="preserve">  </w:t>
       </w:r>
@@ -1968,7 +2075,6 @@
         <w:t>schedule.</w:t>
       </w:r>
     </w:p>
-    <w:permStart w:id="263077281" w:edGrp="everyone"/>
     <w:p>
       <w:pPr>
         <w:pStyle w:val="Comment-Grader"/>
@@ -1983,6 +2089,7 @@
           <w15:appearance w15:val="hidden"/>
           <w:text/>
         </w:sdtPr>
+        <w:sdtEndPr/>
         <w:sdtContent>
           <w:r>
             <w:t xml:space="preserve">  </w:t>
@@ -1995,23 +2102,21 @@
           </w:r>
         </w:sdtContent>
       </w:sdt>
-      <w:permEnd w:id="263077281"/>
       <w:r>
         <w:t xml:space="preserve">   </w:t>
       </w:r>
     </w:p>
     <w:p>
       <w:pPr>
-        <w:pStyle w:val="Heading1"/>
-        <w:rPr>
-          <w:rFonts w:cstheme="majorHAnsi"/>
-        </w:rPr>
-      </w:pPr>
-      <w:r>
-        <w:rPr>
-          <w:rFonts w:cstheme="majorHAnsi"/>
-        </w:rPr>
-        <w:lastRenderedPageBreak/>
+        <w:pStyle w:val="Ttulo1"/>
+        <w:rPr>
+          <w:rFonts w:cstheme="majorHAnsi"/>
+        </w:rPr>
+      </w:pPr>
+      <w:r>
+        <w:rPr>
+          <w:rFonts w:cstheme="majorHAnsi"/>
+        </w:rPr>
         <w:t>MANDATORY</w:t>
       </w:r>
       <w:r>
@@ -2035,7 +2140,7 @@
     </w:p>
     <w:p>
       <w:pPr>
-        <w:pStyle w:val="Heading2"/>
+        <w:pStyle w:val="Ttulo2"/>
         <w:rPr>
           <w:rFonts w:cstheme="majorHAnsi"/>
         </w:rPr>
@@ -2210,7 +2315,6 @@
         <w:t>; no further information about them is needed in the system.</w:t>
       </w:r>
     </w:p>
-    <w:permStart w:id="3886208" w:edGrp="everyone"/>
     <w:p>
       <w:pPr>
         <w:pStyle w:val="Comment-Grader"/>
@@ -2225,13 +2329,13 @@
           <w15:appearance w15:val="hidden"/>
           <w:text/>
         </w:sdtPr>
+        <w:sdtEndPr/>
         <w:sdtContent>
           <w:r>
             <w:t xml:space="preserve">    </w:t>
           </w:r>
         </w:sdtContent>
       </w:sdt>
-      <w:permEnd w:id="3886208"/>
       <w:r>
         <w:t xml:space="preserve">  </w:t>
       </w:r>
@@ -2382,7 +2486,6 @@
         <w:t>,15}$").</w:t>
       </w:r>
     </w:p>
-    <w:permStart w:id="568988877" w:edGrp="everyone"/>
     <w:p>
       <w:pPr>
         <w:pStyle w:val="Comment-Grader"/>
@@ -2397,13 +2500,13 @@
           <w15:appearance w15:val="hidden"/>
           <w:text/>
         </w:sdtPr>
+        <w:sdtEndPr/>
         <w:sdtContent>
           <w:r>
             <w:t xml:space="preserve">    </w:t>
           </w:r>
         </w:sdtContent>
       </w:sdt>
-      <w:permEnd w:id="568988877"/>
       <w:r>
         <w:t xml:space="preserve">   </w:t>
       </w:r>
@@ -2594,7 +2697,6 @@
         <w:t xml:space="preserve"> characters).</w:t>
       </w:r>
     </w:p>
-    <w:permStart w:id="64176652" w:edGrp="everyone"/>
     <w:p>
       <w:pPr>
         <w:pStyle w:val="Comment-Grader"/>
@@ -2609,13 +2711,13 @@
           <w15:appearance w15:val="hidden"/>
           <w:text/>
         </w:sdtPr>
+        <w:sdtEndPr/>
         <w:sdtContent>
           <w:r>
             <w:t xml:space="preserve">    </w:t>
           </w:r>
         </w:sdtContent>
       </w:sdt>
-      <w:permEnd w:id="64176652"/>
       <w:r>
         <w:t xml:space="preserve">      </w:t>
       </w:r>
@@ -2784,7 +2886,6 @@
         <w:t xml:space="preserve">. </w:t>
       </w:r>
     </w:p>
-    <w:permStart w:id="2084199269" w:edGrp="everyone"/>
     <w:p>
       <w:pPr>
         <w:pStyle w:val="Comment-Grader"/>
@@ -2799,13 +2900,13 @@
           <w15:appearance w15:val="hidden"/>
           <w:text/>
         </w:sdtPr>
+        <w:sdtEndPr/>
         <w:sdtContent>
           <w:r>
             <w:t xml:space="preserve">    </w:t>
           </w:r>
         </w:sdtContent>
       </w:sdt>
-      <w:permEnd w:id="2084199269"/>
       <w:r>
         <w:t xml:space="preserve">   </w:t>
       </w:r>
@@ -2855,11 +2956,7 @@
         <w:t xml:space="preserve">.  </w:t>
       </w:r>
       <w:r>
-        <w:t xml:space="preserve">The system must </w:t>
-      </w:r>
-      <w:r>
-        <w:lastRenderedPageBreak/>
-        <w:t xml:space="preserve">store the following data: a </w:t>
+        <w:t xml:space="preserve">The system must store the following data: a </w:t>
       </w:r>
       <w:r>
         <w:rPr>
@@ -3021,7 +3118,6 @@
         <w:t xml:space="preserve"> or not. </w:t>
       </w:r>
     </w:p>
-    <w:permStart w:id="1789663349" w:edGrp="everyone"/>
     <w:p>
       <w:pPr>
         <w:pStyle w:val="Comment-Grader"/>
@@ -3036,20 +3132,20 @@
           <w15:appearance w15:val="hidden"/>
           <w:text/>
         </w:sdtPr>
+        <w:sdtEndPr/>
         <w:sdtContent>
           <w:r>
             <w:t xml:space="preserve">    </w:t>
           </w:r>
         </w:sdtContent>
       </w:sdt>
-      <w:permEnd w:id="1789663349"/>
       <w:r>
         <w:t xml:space="preserve">   </w:t>
       </w:r>
     </w:p>
     <w:p>
       <w:pPr>
-        <w:pStyle w:val="Heading2"/>
+        <w:pStyle w:val="Ttulo2"/>
         <w:rPr>
           <w:rFonts w:cstheme="majorHAnsi"/>
         </w:rPr>
@@ -3068,7 +3164,7 @@
     </w:p>
     <w:p>
       <w:pPr>
-        <w:pStyle w:val="Heading2"/>
+        <w:pStyle w:val="Ttulo2"/>
         <w:rPr>
           <w:rFonts w:cstheme="majorHAnsi"/>
         </w:rPr>
@@ -3087,7 +3183,7 @@
     </w:p>
     <w:p>
       <w:pPr>
-        <w:pStyle w:val="Heading2"/>
+        <w:pStyle w:val="Ttulo2"/>
         <w:rPr>
           <w:rFonts w:cstheme="majorHAnsi"/>
         </w:rPr>
@@ -3149,7 +3245,6 @@
         <w:t>”.</w:t>
       </w:r>
     </w:p>
-    <w:permStart w:id="1472210995" w:edGrp="everyone"/>
     <w:p>
       <w:pPr>
         <w:pStyle w:val="Comment-Grader"/>
@@ -3164,20 +3259,20 @@
           <w15:appearance w15:val="hidden"/>
           <w:text/>
         </w:sdtPr>
+        <w:sdtEndPr/>
         <w:sdtContent>
           <w:r>
             <w:t xml:space="preserve">    </w:t>
           </w:r>
         </w:sdtContent>
       </w:sdt>
-      <w:permEnd w:id="1472210995"/>
       <w:r>
         <w:t xml:space="preserve">    </w:t>
       </w:r>
     </w:p>
     <w:p>
       <w:pPr>
-        <w:pStyle w:val="Heading2"/>
+        <w:pStyle w:val="Ttulo2"/>
         <w:rPr>
           <w:rFonts w:cstheme="majorHAnsi"/>
         </w:rPr>
@@ -3221,7 +3316,6 @@
         <w:t>.</w:t>
       </w:r>
     </w:p>
-    <w:permStart w:id="1506941238" w:edGrp="everyone"/>
     <w:p>
       <w:pPr>
         <w:pStyle w:val="Comment-Grader"/>
@@ -3236,20 +3330,20 @@
           <w15:appearance w15:val="hidden"/>
           <w:text/>
         </w:sdtPr>
+        <w:sdtEndPr/>
         <w:sdtContent>
           <w:r>
             <w:t xml:space="preserve">    </w:t>
           </w:r>
         </w:sdtContent>
       </w:sdt>
-      <w:permEnd w:id="1506941238"/>
       <w:r>
         <w:t xml:space="preserve">    </w:t>
       </w:r>
     </w:p>
     <w:p>
       <w:pPr>
-        <w:pStyle w:val="Heading1"/>
+        <w:pStyle w:val="Ttulo1"/>
         <w:tabs>
           <w:tab w:val="left" w:pos="284"/>
         </w:tabs>
@@ -3261,7 +3355,6 @@
         <w:rPr>
           <w:rFonts w:cstheme="majorHAnsi"/>
         </w:rPr>
-        <w:lastRenderedPageBreak/>
         <w:t>MANDATORY</w:t>
       </w:r>
       <w:r>
@@ -3285,7 +3378,7 @@
     </w:p>
     <w:p>
       <w:pPr>
-        <w:pStyle w:val="Heading2"/>
+        <w:pStyle w:val="Ttulo2"/>
         <w:rPr>
           <w:rFonts w:cstheme="majorHAnsi"/>
         </w:rPr>
@@ -3304,7 +3397,7 @@
     </w:p>
     <w:p>
       <w:pPr>
-        <w:pStyle w:val="Heading2"/>
+        <w:pStyle w:val="Ttulo2"/>
         <w:rPr>
           <w:rFonts w:cstheme="majorHAnsi"/>
         </w:rPr>
@@ -3381,7 +3474,6 @@
         <w:t>require confirmation.</w:t>
       </w:r>
     </w:p>
-    <w:permStart w:id="877278202" w:edGrp="everyone"/>
     <w:p>
       <w:pPr>
         <w:pStyle w:val="Comment-Grader"/>
@@ -3396,13 +3488,13 @@
           <w15:appearance w15:val="hidden"/>
           <w:text/>
         </w:sdtPr>
+        <w:sdtEndPr/>
         <w:sdtContent>
           <w:r>
             <w:t xml:space="preserve">    </w:t>
           </w:r>
         </w:sdtContent>
       </w:sdt>
-      <w:permEnd w:id="877278202"/>
     </w:p>
     <w:p>
       <w:pPr>
@@ -3466,7 +3558,6 @@
         <w:t xml:space="preserve"> Both operations require confirmation.</w:t>
       </w:r>
     </w:p>
-    <w:permStart w:id="793719138" w:edGrp="everyone"/>
     <w:p>
       <w:pPr>
         <w:pStyle w:val="Comment-Grader"/>
@@ -3481,13 +3572,13 @@
           <w15:appearance w15:val="hidden"/>
           <w:text/>
         </w:sdtPr>
+        <w:sdtEndPr/>
         <w:sdtContent>
           <w:r>
             <w:t xml:space="preserve">    </w:t>
           </w:r>
         </w:sdtContent>
       </w:sdt>
-      <w:permEnd w:id="793719138"/>
       <w:r>
         <w:t xml:space="preserve">   </w:t>
       </w:r>
@@ -3551,7 +3642,6 @@
         <w:t>operations require confirmation.</w:t>
       </w:r>
     </w:p>
-    <w:permStart w:id="1433148399" w:edGrp="everyone"/>
     <w:p>
       <w:pPr>
         <w:pStyle w:val="Comment-Grader"/>
@@ -3566,13 +3656,13 @@
           <w15:appearance w15:val="hidden"/>
           <w:text/>
         </w:sdtPr>
+        <w:sdtEndPr/>
         <w:sdtContent>
           <w:r>
             <w:t xml:space="preserve">    </w:t>
           </w:r>
         </w:sdtContent>
       </w:sdt>
-      <w:permEnd w:id="1433148399"/>
       <w:r>
         <w:t xml:space="preserve">   </w:t>
       </w:r>
@@ -3625,7 +3715,6 @@
         <w:t>); the services must be promoted in every page as little intrusively as possible.</w:t>
       </w:r>
     </w:p>
-    <w:permStart w:id="1002920657" w:edGrp="everyone"/>
     <w:p>
       <w:pPr>
         <w:pStyle w:val="Comment-Grader"/>
@@ -3640,20 +3729,20 @@
           <w15:appearance w15:val="hidden"/>
           <w:text/>
         </w:sdtPr>
+        <w:sdtEndPr/>
         <w:sdtContent>
           <w:r>
             <w:t xml:space="preserve">    </w:t>
           </w:r>
         </w:sdtContent>
       </w:sdt>
-      <w:permEnd w:id="1002920657"/>
       <w:r>
         <w:t xml:space="preserve">   </w:t>
       </w:r>
     </w:p>
     <w:p>
       <w:pPr>
-        <w:pStyle w:val="Heading2"/>
+        <w:pStyle w:val="Ttulo2"/>
         <w:rPr>
           <w:rFonts w:cstheme="majorHAnsi"/>
         </w:rPr>
@@ -3680,7 +3769,7 @@
     </w:p>
     <w:p>
       <w:pPr>
-        <w:pStyle w:val="Heading2"/>
+        <w:pStyle w:val="Ttulo2"/>
         <w:rPr>
           <w:rFonts w:cstheme="majorHAnsi"/>
         </w:rPr>
@@ -3699,16 +3788,15 @@
     </w:p>
     <w:p>
       <w:pPr>
-        <w:pStyle w:val="Heading2"/>
-        <w:rPr>
-          <w:rFonts w:cstheme="majorHAnsi"/>
-        </w:rPr>
-      </w:pPr>
-      <w:r>
-        <w:rPr>
-          <w:rFonts w:cstheme="majorHAnsi"/>
-        </w:rPr>
-        <w:lastRenderedPageBreak/>
+        <w:pStyle w:val="Ttulo2"/>
+        <w:rPr>
+          <w:rFonts w:cstheme="majorHAnsi"/>
+        </w:rPr>
+      </w:pPr>
+      <w:r>
+        <w:rPr>
+          <w:rFonts w:cstheme="majorHAnsi"/>
+        </w:rPr>
         <w:t>Managerial requirements</w:t>
       </w:r>
     </w:p>
@@ -3720,7 +3808,6 @@
         <w:t>Provide a link to your planning dashboard in GitHub to review the tasks, their current status, and your schedule.</w:t>
       </w:r>
     </w:p>
-    <w:permStart w:id="1902000534" w:edGrp="everyone"/>
     <w:p>
       <w:pPr>
         <w:pStyle w:val="Comment-Grader"/>
@@ -3735,20 +3822,20 @@
           <w15:appearance w15:val="hidden"/>
           <w:text/>
         </w:sdtPr>
+        <w:sdtEndPr/>
         <w:sdtContent>
           <w:r>
             <w:t xml:space="preserve">    </w:t>
           </w:r>
         </w:sdtContent>
       </w:sdt>
-      <w:permEnd w:id="1902000534"/>
       <w:r>
         <w:t xml:space="preserve">  </w:t>
       </w:r>
     </w:p>
     <w:p>
       <w:pPr>
-        <w:pStyle w:val="Heading1"/>
+        <w:pStyle w:val="Ttulo1"/>
         <w:tabs>
           <w:tab w:val="left" w:pos="284"/>
         </w:tabs>
@@ -3760,7 +3847,6 @@
         <w:rPr>
           <w:rFonts w:cstheme="majorHAnsi"/>
         </w:rPr>
-        <w:lastRenderedPageBreak/>
         <w:t>MANDATORY</w:t>
       </w:r>
       <w:r>
@@ -3784,7 +3870,7 @@
     </w:p>
     <w:p>
       <w:pPr>
-        <w:pStyle w:val="Heading2"/>
+        <w:pStyle w:val="Ttulo2"/>
         <w:rPr>
           <w:rFonts w:cstheme="majorHAnsi"/>
         </w:rPr>
@@ -3804,7 +3890,6 @@
         <w:t xml:space="preserve">Create appropriate indexes for your entities, if required. </w:t>
       </w:r>
     </w:p>
-    <w:permStart w:id="47063208" w:edGrp="everyone"/>
     <w:p>
       <w:pPr>
         <w:pStyle w:val="Comment-Grader"/>
@@ -3819,20 +3904,20 @@
           <w15:appearance w15:val="hidden"/>
           <w:text/>
         </w:sdtPr>
+        <w:sdtEndPr/>
         <w:sdtContent>
           <w:r>
             <w:t xml:space="preserve">    </w:t>
           </w:r>
         </w:sdtContent>
       </w:sdt>
-      <w:permEnd w:id="47063208"/>
       <w:r>
         <w:t xml:space="preserve">   </w:t>
       </w:r>
     </w:p>
     <w:p>
       <w:pPr>
-        <w:pStyle w:val="Heading2"/>
+        <w:pStyle w:val="Ttulo2"/>
         <w:rPr>
           <w:rFonts w:cstheme="majorHAnsi"/>
         </w:rPr>
@@ -3854,7 +3939,7 @@
     </w:p>
     <w:p>
       <w:pPr>
-        <w:pStyle w:val="Heading2"/>
+        <w:pStyle w:val="Ttulo2"/>
         <w:rPr>
           <w:rFonts w:cstheme="majorHAnsi"/>
         </w:rPr>
@@ -3873,7 +3958,7 @@
     </w:p>
     <w:p>
       <w:pPr>
-        <w:pStyle w:val="Heading2"/>
+        <w:pStyle w:val="Ttulo2"/>
         <w:rPr>
           <w:rFonts w:cstheme="majorHAnsi"/>
         </w:rPr>
@@ -3899,7 +3984,6 @@
         <w:t>.</w:t>
       </w:r>
     </w:p>
-    <w:permStart w:id="759059702" w:edGrp="everyone"/>
     <w:p>
       <w:pPr>
         <w:pStyle w:val="Comment-Grader"/>
@@ -3914,20 +3998,20 @@
           <w15:appearance w15:val="hidden"/>
           <w:text/>
         </w:sdtPr>
+        <w:sdtEndPr/>
         <w:sdtContent>
           <w:r>
             <w:t xml:space="preserve">    </w:t>
           </w:r>
         </w:sdtContent>
       </w:sdt>
-      <w:permEnd w:id="759059702"/>
       <w:r>
         <w:t xml:space="preserve">  </w:t>
       </w:r>
     </w:p>
     <w:p>
       <w:pPr>
-        <w:pStyle w:val="Heading2"/>
+        <w:pStyle w:val="Ttulo2"/>
         <w:rPr>
           <w:rFonts w:cstheme="majorHAnsi"/>
         </w:rPr>
@@ -3950,7 +4034,6 @@
         <w:t xml:space="preserve">  </w:t>
       </w:r>
     </w:p>
-    <w:permStart w:id="1340033691" w:edGrp="everyone"/>
     <w:p>
       <w:pPr>
         <w:pStyle w:val="Comment-Grader"/>
@@ -3965,13 +4048,13 @@
           <w15:appearance w15:val="hidden"/>
           <w:text/>
         </w:sdtPr>
+        <w:sdtEndPr/>
         <w:sdtContent>
           <w:r>
             <w:t xml:space="preserve">    </w:t>
           </w:r>
         </w:sdtContent>
       </w:sdt>
-      <w:permEnd w:id="1340033691"/>
       <w:r>
         <w:t xml:space="preserve">   </w:t>
       </w:r>
@@ -3984,7 +4067,6 @@
         <w:t xml:space="preserve">Produce a testing report. </w:t>
       </w:r>
     </w:p>
-    <w:permStart w:id="867524682" w:edGrp="everyone"/>
     <w:p>
       <w:pPr>
         <w:pStyle w:val="Comment-Grader"/>
@@ -3999,13 +4081,13 @@
           <w15:appearance w15:val="hidden"/>
           <w:text/>
         </w:sdtPr>
+        <w:sdtEndPr/>
         <w:sdtContent>
           <w:r>
             <w:t xml:space="preserve">    </w:t>
           </w:r>
         </w:sdtContent>
       </w:sdt>
-      <w:permEnd w:id="867524682"/>
       <w:r>
         <w:t xml:space="preserve">   </w:t>
       </w:r>
@@ -4017,7 +4099,7 @@
     </w:p>
     <w:p>
       <w:pPr>
-        <w:pStyle w:val="Heading1"/>
+        <w:pStyle w:val="Ttulo1"/>
         <w:tabs>
           <w:tab w:val="left" w:pos="284"/>
         </w:tabs>
@@ -4029,7 +4111,6 @@
         <w:rPr>
           <w:rFonts w:cstheme="majorHAnsi"/>
         </w:rPr>
-        <w:lastRenderedPageBreak/>
         <w:t>SUPPLEMENTARY I</w:t>
       </w:r>
       <w:r>
@@ -4053,7 +4134,7 @@
     </w:p>
     <w:p>
       <w:pPr>
-        <w:pStyle w:val="Heading2"/>
+        <w:pStyle w:val="Ttulo2"/>
         <w:rPr>
           <w:rFonts w:cstheme="majorHAnsi"/>
         </w:rPr>
@@ -4078,7 +4159,7 @@
     </w:p>
     <w:p>
       <w:pPr>
-        <w:pStyle w:val="Heading2"/>
+        <w:pStyle w:val="Ttulo2"/>
         <w:rPr>
           <w:rFonts w:cstheme="majorHAnsi"/>
         </w:rPr>
@@ -4103,7 +4184,7 @@
     </w:p>
     <w:p>
       <w:pPr>
-        <w:pStyle w:val="Heading2"/>
+        <w:pStyle w:val="Ttulo2"/>
         <w:rPr>
           <w:rFonts w:cstheme="majorHAnsi"/>
         </w:rPr>
@@ -4156,7 +4237,6 @@
         <w:t>.</w:t>
       </w:r>
     </w:p>
-    <w:permStart w:id="322599070" w:edGrp="everyone"/>
     <w:p>
       <w:pPr>
         <w:pStyle w:val="Comment-Grader"/>
@@ -4171,6 +4251,7 @@
           <w15:appearance w15:val="hidden"/>
           <w:text/>
         </w:sdtPr>
+        <w:sdtEndPr/>
         <w:sdtContent>
           <w:r>
             <w:t xml:space="preserve">  </w:t>
@@ -4183,14 +4264,13 @@
           </w:r>
         </w:sdtContent>
       </w:sdt>
-      <w:permEnd w:id="322599070"/>
       <w:r>
         <w:t xml:space="preserve">      </w:t>
       </w:r>
     </w:p>
     <w:p>
       <w:pPr>
-        <w:pStyle w:val="Heading2"/>
+        <w:pStyle w:val="Ttulo2"/>
         <w:rPr>
           <w:rFonts w:cstheme="majorHAnsi"/>
         </w:rPr>
@@ -4215,7 +4295,7 @@
     </w:p>
     <w:p>
       <w:pPr>
-        <w:pStyle w:val="Heading2"/>
+        <w:pStyle w:val="Ttulo2"/>
         <w:rPr>
           <w:rFonts w:cstheme="majorHAnsi"/>
         </w:rPr>
@@ -4235,7 +4315,6 @@
         <w:t>Produce a report on what you knew about the architecture of a WIS before this subject. </w:t>
       </w:r>
     </w:p>
-    <w:permStart w:id="1262108067" w:edGrp="everyone"/>
     <w:p>
       <w:pPr>
         <w:pStyle w:val="Comment-Grader"/>
@@ -4250,6 +4329,7 @@
           <w15:appearance w15:val="hidden"/>
           <w:text/>
         </w:sdtPr>
+        <w:sdtEndPr/>
         <w:sdtContent>
           <w:r>
             <w:t xml:space="preserve">  </w:t>
@@ -4262,7 +4342,6 @@
           </w:r>
         </w:sdtContent>
       </w:sdt>
-      <w:permEnd w:id="1262108067"/>
       <w:r>
         <w:t xml:space="preserve">   </w:t>
       </w:r>
@@ -4275,7 +4354,6 @@
         <w:t>Produce a report on what you knew about testing a WIS before this subject. </w:t>
       </w:r>
     </w:p>
-    <w:permStart w:id="2072198547" w:edGrp="everyone"/>
     <w:p>
       <w:pPr>
         <w:pStyle w:val="Comment-Grader"/>
@@ -4290,13 +4368,13 @@
           <w15:appearance w15:val="hidden"/>
           <w:text/>
         </w:sdtPr>
+        <w:sdtEndPr/>
         <w:sdtContent>
           <w:r>
             <w:t xml:space="preserve">    </w:t>
           </w:r>
         </w:sdtContent>
       </w:sdt>
-      <w:permEnd w:id="2072198547"/>
       <w:r>
         <w:t xml:space="preserve">  </w:t>
       </w:r>
@@ -4324,7 +4402,6 @@
         <w:t>, and you have your development configuration ready to work.</w:t>
       </w:r>
     </w:p>
-    <w:permStart w:id="893265149" w:edGrp="everyone"/>
     <w:p>
       <w:pPr>
         <w:pStyle w:val="Comment-Grader"/>
@@ -4339,20 +4416,20 @@
           <w15:appearance w15:val="hidden"/>
           <w:text/>
         </w:sdtPr>
+        <w:sdtEndPr/>
         <w:sdtContent>
           <w:r>
             <w:t xml:space="preserve">    </w:t>
           </w:r>
         </w:sdtContent>
       </w:sdt>
-      <w:permEnd w:id="893265149"/>
       <w:r>
         <w:t xml:space="preserve">   </w:t>
       </w:r>
     </w:p>
     <w:p>
       <w:pPr>
-        <w:pStyle w:val="Heading1"/>
+        <w:pStyle w:val="Ttulo1"/>
         <w:tabs>
           <w:tab w:val="left" w:pos="284"/>
         </w:tabs>
@@ -4364,7 +4441,6 @@
         <w:rPr>
           <w:rFonts w:cstheme="majorHAnsi"/>
         </w:rPr>
-        <w:lastRenderedPageBreak/>
         <w:t>SUPPLEMENTARY I</w:t>
       </w:r>
       <w:r>
@@ -4388,7 +4464,7 @@
     </w:p>
     <w:p>
       <w:pPr>
-        <w:pStyle w:val="Heading2"/>
+        <w:pStyle w:val="Ttulo2"/>
         <w:rPr>
           <w:rFonts w:cstheme="majorHAnsi"/>
         </w:rPr>
@@ -4438,7 +4514,6 @@
         <w:t>, which must be initialised to “EUR”, “USD”, and “GBP”. </w:t>
       </w:r>
     </w:p>
-    <w:permStart w:id="1208632185" w:edGrp="everyone"/>
     <w:p>
       <w:pPr>
         <w:pStyle w:val="Comment-Grader"/>
@@ -4453,13 +4528,13 @@
           <w15:appearance w15:val="hidden"/>
           <w:text/>
         </w:sdtPr>
+        <w:sdtEndPr/>
         <w:sdtContent>
           <w:r>
             <w:t xml:space="preserve">    </w:t>
           </w:r>
         </w:sdtContent>
       </w:sdt>
-      <w:permEnd w:id="1208632185"/>
       <w:r>
         <w:t xml:space="preserve">     </w:t>
       </w:r>
@@ -4574,7 +4649,6 @@
         <w:t>verage, minimum, maximum, and standard deviation of the number of reviews posted over the last 10 weeks.</w:t>
       </w:r>
     </w:p>
-    <w:permStart w:id="230453759" w:edGrp="everyone"/>
     <w:p>
       <w:pPr>
         <w:pStyle w:val="Comment-Grader"/>
@@ -4589,20 +4663,20 @@
           <w15:appearance w15:val="hidden"/>
           <w:text/>
         </w:sdtPr>
+        <w:sdtEndPr/>
         <w:sdtContent>
           <w:r>
             <w:t xml:space="preserve">    </w:t>
           </w:r>
         </w:sdtContent>
       </w:sdt>
-      <w:permEnd w:id="230453759"/>
       <w:r>
         <w:t xml:space="preserve">   </w:t>
       </w:r>
     </w:p>
     <w:p>
       <w:pPr>
-        <w:pStyle w:val="Heading2"/>
+        <w:pStyle w:val="Ttulo2"/>
         <w:rPr>
           <w:rFonts w:cstheme="majorHAnsi"/>
         </w:rPr>
@@ -4627,7 +4701,7 @@
     </w:p>
     <w:p>
       <w:pPr>
-        <w:pStyle w:val="Heading2"/>
+        <w:pStyle w:val="Ttulo2"/>
         <w:rPr>
           <w:rFonts w:cstheme="majorHAnsi"/>
         </w:rPr>
@@ -4652,7 +4726,7 @@
     </w:p>
     <w:p>
       <w:pPr>
-        <w:pStyle w:val="Heading2"/>
+        <w:pStyle w:val="Ttulo2"/>
         <w:rPr>
           <w:rFonts w:cstheme="majorHAnsi"/>
         </w:rPr>
@@ -4677,7 +4751,7 @@
     </w:p>
     <w:p>
       <w:pPr>
-        <w:pStyle w:val="Heading2"/>
+        <w:pStyle w:val="Ttulo2"/>
         <w:rPr>
           <w:rFonts w:cstheme="majorHAnsi"/>
         </w:rPr>
@@ -4703,7 +4777,6 @@
         <w:t>. </w:t>
       </w:r>
     </w:p>
-    <w:permStart w:id="732176783" w:edGrp="everyone"/>
     <w:p>
       <w:pPr>
         <w:pStyle w:val="Comment-Grader"/>
@@ -4718,13 +4791,13 @@
           <w15:appearance w15:val="hidden"/>
           <w:text/>
         </w:sdtPr>
+        <w:sdtEndPr/>
         <w:sdtContent>
           <w:r>
             <w:t xml:space="preserve">    </w:t>
           </w:r>
         </w:sdtContent>
       </w:sdt>
-      <w:permEnd w:id="732176783"/>
       <w:r>
         <w:t xml:space="preserve">    </w:t>
       </w:r>
@@ -4732,7 +4805,7 @@
     <w:p/>
     <w:p>
       <w:pPr>
-        <w:pStyle w:val="Heading1"/>
+        <w:pStyle w:val="Ttulo1"/>
         <w:tabs>
           <w:tab w:val="left" w:pos="284"/>
         </w:tabs>
@@ -4744,7 +4817,6 @@
         <w:rPr>
           <w:rFonts w:cstheme="majorHAnsi"/>
         </w:rPr>
-        <w:lastRenderedPageBreak/>
         <w:t>SUPPLEMENTARY I</w:t>
       </w:r>
       <w:r>
@@ -4768,7 +4840,7 @@
     </w:p>
     <w:p>
       <w:pPr>
-        <w:pStyle w:val="Heading2"/>
+        <w:pStyle w:val="Ttulo2"/>
         <w:rPr>
           <w:rFonts w:cstheme="majorHAnsi"/>
         </w:rPr>
@@ -4793,7 +4865,7 @@
     </w:p>
     <w:p>
       <w:pPr>
-        <w:pStyle w:val="Heading2"/>
+        <w:pStyle w:val="Ttulo2"/>
         <w:rPr>
           <w:rFonts w:cstheme="majorHAnsi"/>
         </w:rPr>
@@ -4857,7 +4929,6 @@
         <w:t>the services.</w:t>
       </w:r>
     </w:p>
-    <w:permStart w:id="1985440427" w:edGrp="everyone"/>
     <w:p>
       <w:pPr>
         <w:pStyle w:val="Comment-Grader"/>
@@ -4872,13 +4943,13 @@
           <w15:appearance w15:val="hidden"/>
           <w:text/>
         </w:sdtPr>
+        <w:sdtEndPr/>
         <w:sdtContent>
           <w:r>
             <w:t xml:space="preserve">    </w:t>
           </w:r>
         </w:sdtContent>
       </w:sdt>
-      <w:permEnd w:id="1985440427"/>
       <w:r>
         <w:t xml:space="preserve">   </w:t>
       </w:r>
@@ -4956,7 +5027,6 @@
         <w:t>This operation requires a confirmation since reviews cannot be updated or deleted.</w:t>
       </w:r>
     </w:p>
-    <w:permStart w:id="1070278833" w:edGrp="everyone"/>
     <w:p>
       <w:pPr>
         <w:pStyle w:val="Comment-Grader"/>
@@ -4971,13 +5041,13 @@
           <w15:appearance w15:val="hidden"/>
           <w:text/>
         </w:sdtPr>
+        <w:sdtEndPr/>
         <w:sdtContent>
           <w:r>
             <w:t xml:space="preserve">    </w:t>
           </w:r>
         </w:sdtContent>
       </w:sdt>
-      <w:permEnd w:id="1070278833"/>
       <w:r>
         <w:t xml:space="preserve">   </w:t>
       </w:r>
@@ -5032,7 +5102,6 @@
         <w:t>Update the system configuration. </w:t>
       </w:r>
     </w:p>
-    <w:permStart w:id="1694506261" w:edGrp="everyone"/>
     <w:p>
       <w:pPr>
         <w:pStyle w:val="Comment-Grader"/>
@@ -5047,13 +5116,13 @@
           <w15:appearance w15:val="hidden"/>
           <w:text/>
         </w:sdtPr>
+        <w:sdtEndPr/>
         <w:sdtContent>
           <w:r>
             <w:t xml:space="preserve">    </w:t>
           </w:r>
         </w:sdtContent>
       </w:sdt>
-      <w:permEnd w:id="1694506261"/>
       <w:r>
         <w:t xml:space="preserve">   </w:t>
       </w:r>
@@ -5111,7 +5180,6 @@
         <w:t xml:space="preserve">. </w:t>
       </w:r>
     </w:p>
-    <w:permStart w:id="2084703222" w:edGrp="everyone"/>
     <w:p>
       <w:pPr>
         <w:pStyle w:val="Comment-Grader"/>
@@ -5126,13 +5194,13 @@
           <w15:appearance w15:val="hidden"/>
           <w:text/>
         </w:sdtPr>
+        <w:sdtEndPr/>
         <w:sdtContent>
           <w:r>
             <w:t xml:space="preserve">    </w:t>
           </w:r>
         </w:sdtContent>
       </w:sdt>
-      <w:permEnd w:id="2084703222"/>
       <w:r>
         <w:t xml:space="preserve">   </w:t>
       </w:r>
@@ -5182,7 +5250,6 @@
         <w:t>. </w:t>
       </w:r>
     </w:p>
-    <w:permStart w:id="2120495563" w:edGrp="everyone"/>
     <w:p>
       <w:pPr>
         <w:pStyle w:val="Comment-Grader"/>
@@ -5197,13 +5264,13 @@
           <w15:appearance w15:val="hidden"/>
           <w:text/>
         </w:sdtPr>
+        <w:sdtEndPr/>
         <w:sdtContent>
           <w:r>
             <w:t xml:space="preserve">    </w:t>
           </w:r>
         </w:sdtContent>
       </w:sdt>
-      <w:permEnd w:id="2120495563"/>
       <w:r>
         <w:t xml:space="preserve">   </w:t>
       </w:r>
@@ -5215,7 +5282,7 @@
     <w:bookmarkEnd w:id="7"/>
     <w:p>
       <w:pPr>
-        <w:pStyle w:val="Heading2"/>
+        <w:pStyle w:val="Ttulo2"/>
         <w:rPr>
           <w:rFonts w:cstheme="majorHAnsi"/>
         </w:rPr>
@@ -5244,11 +5311,7 @@
         <w:t xml:space="preserve">.  </w:t>
       </w:r>
       <w:r>
-        <w:t xml:space="preserve">Internally, all </w:t>
-      </w:r>
-      <w:r>
-        <w:lastRenderedPageBreak/>
-        <w:t xml:space="preserve">moments must be stored in GMT format.  </w:t>
+        <w:t xml:space="preserve">Internally, all moments must be stored in GMT format.  </w:t>
       </w:r>
       <w:r>
         <w:t xml:space="preserve">This requirement must be fulfilled in this and every </w:t>
@@ -5266,7 +5329,6 @@
         <w:t xml:space="preserve">. </w:t>
       </w:r>
     </w:p>
-    <w:permStart w:id="422514435" w:edGrp="everyone"/>
     <w:p>
       <w:pPr>
         <w:pStyle w:val="Comment-Grader"/>
@@ -5281,17 +5343,17 @@
           <w15:appearance w15:val="hidden"/>
           <w:text/>
         </w:sdtPr>
+        <w:sdtEndPr/>
         <w:sdtContent>
           <w:r>
             <w:t xml:space="preserve">    </w:t>
           </w:r>
         </w:sdtContent>
       </w:sdt>
-      <w:permEnd w:id="422514435"/>
-    </w:p>
-    <w:p>
-      <w:pPr>
-        <w:pStyle w:val="Heading2"/>
+    </w:p>
+    <w:p>
+      <w:pPr>
+        <w:pStyle w:val="Ttulo2"/>
         <w:rPr>
           <w:rFonts w:cstheme="majorHAnsi"/>
         </w:rPr>
@@ -5316,7 +5378,7 @@
     </w:p>
     <w:p>
       <w:pPr>
-        <w:pStyle w:val="Heading2"/>
+        <w:pStyle w:val="Ttulo2"/>
         <w:rPr>
           <w:rFonts w:cstheme="majorHAnsi"/>
         </w:rPr>
@@ -5360,7 +5422,6 @@
         <w:t>.</w:t>
       </w:r>
     </w:p>
-    <w:permStart w:id="433923951" w:edGrp="everyone"/>
     <w:p>
       <w:pPr>
         <w:pStyle w:val="Comment-Grader"/>
@@ -5375,13 +5436,13 @@
           <w15:appearance w15:val="hidden"/>
           <w:text/>
         </w:sdtPr>
+        <w:sdtEndPr/>
         <w:sdtContent>
           <w:r>
             <w:t xml:space="preserve">    </w:t>
           </w:r>
         </w:sdtContent>
       </w:sdt>
-      <w:permEnd w:id="433923951"/>
       <w:r>
         <w:t xml:space="preserve">     </w:t>
       </w:r>
@@ -5391,10 +5452,9 @@
     </w:p>
     <w:p>
       <w:pPr>
-        <w:pStyle w:val="Heading1"/>
-      </w:pPr>
-      <w:r>
-        <w:lastRenderedPageBreak/>
+        <w:pStyle w:val="Ttulo1"/>
+      </w:pPr>
+      <w:r>
         <w:t>SUPPLEMENTARY I</w:t>
       </w:r>
       <w:r>
@@ -5409,7 +5469,7 @@
     </w:p>
     <w:p>
       <w:pPr>
-        <w:pStyle w:val="Heading2"/>
+        <w:pStyle w:val="Ttulo2"/>
         <w:rPr>
           <w:rFonts w:cstheme="majorHAnsi"/>
         </w:rPr>
@@ -5434,7 +5494,7 @@
     </w:p>
     <w:p>
       <w:pPr>
-        <w:pStyle w:val="Heading2"/>
+        <w:pStyle w:val="Ttulo2"/>
         <w:rPr>
           <w:rFonts w:cstheme="majorHAnsi"/>
         </w:rPr>
@@ -5459,7 +5519,7 @@
     </w:p>
     <w:p>
       <w:pPr>
-        <w:pStyle w:val="Heading2"/>
+        <w:pStyle w:val="Ttulo2"/>
         <w:rPr>
           <w:rFonts w:cstheme="majorHAnsi"/>
         </w:rPr>
@@ -5484,7 +5544,7 @@
     </w:p>
     <w:p>
       <w:pPr>
-        <w:pStyle w:val="Heading2"/>
+        <w:pStyle w:val="Ttulo2"/>
         <w:rPr>
           <w:rFonts w:cstheme="majorHAnsi"/>
         </w:rPr>
@@ -5516,7 +5576,6 @@
         <w:t>report on the results.</w:t>
       </w:r>
     </w:p>
-    <w:permStart w:id="1465547332" w:edGrp="everyone"/>
     <w:p>
       <w:pPr>
         <w:pStyle w:val="Comment-Grader"/>
@@ -5531,20 +5590,20 @@
           <w15:appearance w15:val="hidden"/>
           <w:text/>
         </w:sdtPr>
+        <w:sdtEndPr/>
         <w:sdtContent>
           <w:r>
             <w:t xml:space="preserve">    </w:t>
           </w:r>
         </w:sdtContent>
       </w:sdt>
-      <w:permEnd w:id="1465547332"/>
       <w:r>
         <w:t xml:space="preserve">  </w:t>
       </w:r>
     </w:p>
     <w:p>
       <w:pPr>
-        <w:pStyle w:val="Heading2"/>
+        <w:pStyle w:val="Ttulo2"/>
         <w:rPr>
           <w:rFonts w:cstheme="majorHAnsi"/>
         </w:rPr>
@@ -5564,7 +5623,6 @@
         <w:t>Produce a lint report.</w:t>
       </w:r>
     </w:p>
-    <w:permStart w:id="2056024124" w:edGrp="everyone"/>
     <w:p>
       <w:pPr>
         <w:pStyle w:val="Comment-Grader"/>
@@ -5579,13 +5637,13 @@
           <w15:appearance w15:val="hidden"/>
           <w:text/>
         </w:sdtPr>
+        <w:sdtEndPr/>
         <w:sdtContent>
           <w:r>
             <w:t xml:space="preserve">    </w:t>
           </w:r>
         </w:sdtContent>
       </w:sdt>
-      <w:permEnd w:id="2056024124"/>
       <w:r>
         <w:t xml:space="preserve">          </w:t>
       </w:r>
@@ -5597,7 +5655,7 @@
     </w:p>
     <w:p>
       <w:pPr>
-        <w:pStyle w:val="Heading1"/>
+        <w:pStyle w:val="Ttulo1"/>
         <w:tabs>
           <w:tab w:val="left" w:pos="284"/>
         </w:tabs>
@@ -5609,7 +5667,6 @@
         <w:rPr>
           <w:rFonts w:cstheme="majorHAnsi"/>
         </w:rPr>
-        <w:lastRenderedPageBreak/>
         <w:t>SUPPLEMENTARY II</w:t>
       </w:r>
       <w:r>
@@ -5633,7 +5690,7 @@
     </w:p>
     <w:p>
       <w:pPr>
-        <w:pStyle w:val="Heading2"/>
+        <w:pStyle w:val="Ttulo2"/>
         <w:rPr>
           <w:rFonts w:cstheme="majorHAnsi"/>
         </w:rPr>
@@ -5658,7 +5715,7 @@
     </w:p>
     <w:p>
       <w:pPr>
-        <w:pStyle w:val="Heading2"/>
+        <w:pStyle w:val="Ttulo2"/>
         <w:rPr>
           <w:rFonts w:cstheme="majorHAnsi"/>
         </w:rPr>
@@ -5683,7 +5740,7 @@
     </w:p>
     <w:p>
       <w:pPr>
-        <w:pStyle w:val="Heading2"/>
+        <w:pStyle w:val="Ttulo2"/>
         <w:rPr>
           <w:rFonts w:cstheme="majorHAnsi"/>
         </w:rPr>
@@ -5708,7 +5765,7 @@
     </w:p>
     <w:p>
       <w:pPr>
-        <w:pStyle w:val="Heading2"/>
+        <w:pStyle w:val="Ttulo2"/>
         <w:rPr>
           <w:rFonts w:cstheme="majorHAnsi"/>
         </w:rPr>
@@ -5733,7 +5790,7 @@
     </w:p>
     <w:p>
       <w:pPr>
-        <w:pStyle w:val="Heading2"/>
+        <w:pStyle w:val="Ttulo2"/>
         <w:rPr>
           <w:rFonts w:cstheme="majorHAnsi"/>
         </w:rPr>
@@ -5753,7 +5810,6 @@
         <w:t>Produce an analysis report.</w:t>
       </w:r>
     </w:p>
-    <w:permStart w:id="358632476" w:edGrp="everyone"/>
     <w:p>
       <w:pPr>
         <w:pStyle w:val="Comment-Grader"/>
@@ -5768,13 +5824,13 @@
           <w15:appearance w15:val="hidden"/>
           <w:text/>
         </w:sdtPr>
+        <w:sdtEndPr/>
         <w:sdtContent>
           <w:r>
             <w:t xml:space="preserve">    </w:t>
           </w:r>
         </w:sdtContent>
       </w:sdt>
-      <w:permEnd w:id="358632476"/>
       <w:r>
         <w:t xml:space="preserve">   </w:t>
       </w:r>
@@ -5787,7 +5843,6 @@
         <w:t>Produce a planning and progress report.</w:t>
       </w:r>
     </w:p>
-    <w:permStart w:id="1731732844" w:edGrp="everyone"/>
     <w:p>
       <w:pPr>
         <w:pStyle w:val="Comment-Grader"/>
@@ -5802,13 +5857,13 @@
           <w15:appearance w15:val="hidden"/>
           <w:text/>
         </w:sdtPr>
+        <w:sdtEndPr/>
         <w:sdtContent>
           <w:r>
             <w:t xml:space="preserve">    </w:t>
           </w:r>
         </w:sdtContent>
       </w:sdt>
-      <w:permEnd w:id="1731732844"/>
       <w:r>
         <w:t xml:space="preserve">   </w:t>
       </w:r>
@@ -5821,7 +5876,7 @@
     </w:p>
     <w:p>
       <w:pPr>
-        <w:pStyle w:val="Heading1"/>
+        <w:pStyle w:val="Ttulo1"/>
         <w:tabs>
           <w:tab w:val="left" w:pos="284"/>
         </w:tabs>
@@ -5833,7 +5888,6 @@
         <w:rPr>
           <w:rFonts w:cstheme="majorHAnsi"/>
         </w:rPr>
-        <w:lastRenderedPageBreak/>
         <w:t>SUPPLEMENTARY II</w:t>
       </w:r>
       <w:r>
@@ -5857,7 +5911,7 @@
     </w:p>
     <w:p>
       <w:pPr>
-        <w:pStyle w:val="Heading2"/>
+        <w:pStyle w:val="Ttulo2"/>
         <w:rPr>
           <w:rFonts w:cstheme="majorHAnsi"/>
         </w:rPr>
@@ -6023,7 +6077,6 @@
         <w:t xml:space="preserve"> (in the past) to indicate whether the passenger is still banned or if the prohibition has been lifted. </w:t>
       </w:r>
     </w:p>
-    <w:permStart w:id="1815554783" w:edGrp="everyone"/>
     <w:p>
       <w:pPr>
         <w:pStyle w:val="Comment-Grader"/>
@@ -6038,20 +6091,20 @@
           <w15:appearance w15:val="hidden"/>
           <w:text/>
         </w:sdtPr>
+        <w:sdtEndPr/>
         <w:sdtContent>
           <w:r>
             <w:t xml:space="preserve">    </w:t>
           </w:r>
         </w:sdtContent>
       </w:sdt>
-      <w:permEnd w:id="1815554783"/>
       <w:r>
         <w:t xml:space="preserve"> </w:t>
       </w:r>
     </w:p>
     <w:p>
       <w:pPr>
-        <w:pStyle w:val="Heading2"/>
+        <w:pStyle w:val="Ttulo2"/>
         <w:rPr>
           <w:rFonts w:cstheme="majorHAnsi"/>
         </w:rPr>
@@ -6076,7 +6129,7 @@
     </w:p>
     <w:p>
       <w:pPr>
-        <w:pStyle w:val="Heading2"/>
+        <w:pStyle w:val="Ttulo2"/>
         <w:rPr>
           <w:rFonts w:cstheme="majorHAnsi"/>
         </w:rPr>
@@ -6112,7 +6165,6 @@
         <w:t>pay-per-use services!  This requirement must be fulfilled in this and every other group or individual deliverable for it to be considered satisfied. </w:t>
       </w:r>
     </w:p>
-    <w:permStart w:id="1408045569" w:edGrp="everyone"/>
     <w:p>
       <w:pPr>
         <w:pStyle w:val="Comment-Grader"/>
@@ -6127,13 +6179,13 @@
           <w15:appearance w15:val="hidden"/>
           <w:text/>
         </w:sdtPr>
+        <w:sdtEndPr/>
         <w:sdtContent>
           <w:r>
             <w:t xml:space="preserve">    </w:t>
           </w:r>
         </w:sdtContent>
       </w:sdt>
-      <w:permEnd w:id="1408045569"/>
       <w:r>
         <w:t xml:space="preserve">  </w:t>
       </w:r>
@@ -6143,7 +6195,7 @@
     </w:p>
     <w:p>
       <w:pPr>
-        <w:pStyle w:val="Heading2"/>
+        <w:pStyle w:val="Ttulo2"/>
         <w:rPr>
           <w:rFonts w:cstheme="majorHAnsi"/>
         </w:rPr>
@@ -6168,7 +6220,7 @@
     </w:p>
     <w:p>
       <w:pPr>
-        <w:pStyle w:val="Heading2"/>
+        <w:pStyle w:val="Ttulo2"/>
         <w:rPr>
           <w:rFonts w:cstheme="majorHAnsi"/>
         </w:rPr>
@@ -6188,7 +6240,6 @@
         <w:t>Produce an analysis report.</w:t>
       </w:r>
     </w:p>
-    <w:permStart w:id="1362912911" w:edGrp="everyone"/>
     <w:p>
       <w:pPr>
         <w:pStyle w:val="Comment-Grader"/>
@@ -6203,13 +6254,13 @@
           <w15:appearance w15:val="hidden"/>
           <w:text/>
         </w:sdtPr>
+        <w:sdtEndPr/>
         <w:sdtContent>
           <w:r>
             <w:t xml:space="preserve">    </w:t>
           </w:r>
         </w:sdtContent>
       </w:sdt>
-      <w:permEnd w:id="1362912911"/>
       <w:r>
         <w:t xml:space="preserve">   </w:t>
       </w:r>
@@ -6222,7 +6273,6 @@
         <w:t>Produce a planning and progress report.</w:t>
       </w:r>
     </w:p>
-    <w:permStart w:id="2031892606" w:edGrp="everyone"/>
     <w:p>
       <w:pPr>
         <w:pStyle w:val="Comment-Grader"/>
@@ -6237,20 +6287,20 @@
           <w15:appearance w15:val="hidden"/>
           <w:text/>
         </w:sdtPr>
+        <w:sdtEndPr/>
         <w:sdtContent>
           <w:r>
             <w:t xml:space="preserve">    </w:t>
           </w:r>
         </w:sdtContent>
       </w:sdt>
-      <w:permEnd w:id="2031892606"/>
       <w:r>
         <w:t xml:space="preserve">  </w:t>
       </w:r>
     </w:p>
     <w:p>
       <w:pPr>
-        <w:pStyle w:val="Heading1"/>
+        <w:pStyle w:val="Ttulo1"/>
         <w:tabs>
           <w:tab w:val="left" w:pos="284"/>
         </w:tabs>
@@ -6262,7 +6312,6 @@
         <w:rPr>
           <w:rFonts w:cstheme="majorHAnsi"/>
         </w:rPr>
-        <w:lastRenderedPageBreak/>
         <w:t>SUPPLEMENTARY II</w:t>
       </w:r>
       <w:r>
@@ -6286,7 +6335,7 @@
     </w:p>
     <w:p>
       <w:pPr>
-        <w:pStyle w:val="Heading2"/>
+        <w:pStyle w:val="Ttulo2"/>
         <w:rPr>
           <w:rFonts w:cstheme="majorHAnsi"/>
         </w:rPr>
@@ -6311,7 +6360,7 @@
     </w:p>
     <w:p>
       <w:pPr>
-        <w:pStyle w:val="Heading2"/>
+        <w:pStyle w:val="Ttulo2"/>
         <w:rPr>
           <w:rFonts w:cstheme="majorHAnsi"/>
         </w:rPr>
@@ -6425,7 +6474,6 @@
         <w:t>.</w:t>
       </w:r>
     </w:p>
-    <w:permStart w:id="991234116" w:edGrp="everyone"/>
     <w:p>
       <w:pPr>
         <w:pStyle w:val="Comment-Grader"/>
@@ -6440,13 +6488,13 @@
           <w15:appearance w15:val="hidden"/>
           <w:text/>
         </w:sdtPr>
+        <w:sdtEndPr/>
         <w:sdtContent>
           <w:r>
             <w:t xml:space="preserve">    </w:t>
           </w:r>
         </w:sdtContent>
       </w:sdt>
-      <w:permEnd w:id="991234116"/>
       <w:r>
         <w:t xml:space="preserve">   </w:t>
       </w:r>
@@ -6503,7 +6551,6 @@
         <w:t>.</w:t>
       </w:r>
     </w:p>
-    <w:permStart w:id="745096751" w:edGrp="everyone"/>
     <w:p>
       <w:pPr>
         <w:pStyle w:val="Comment-Grader"/>
@@ -6518,20 +6565,20 @@
           <w15:appearance w15:val="hidden"/>
           <w:text/>
         </w:sdtPr>
+        <w:sdtEndPr/>
         <w:sdtContent>
           <w:r>
             <w:t xml:space="preserve">    </w:t>
           </w:r>
         </w:sdtContent>
       </w:sdt>
-      <w:permEnd w:id="745096751"/>
       <w:r>
         <w:t xml:space="preserve">   </w:t>
       </w:r>
     </w:p>
     <w:p>
       <w:pPr>
-        <w:pStyle w:val="Heading2"/>
+        <w:pStyle w:val="Ttulo2"/>
         <w:rPr>
           <w:rFonts w:cstheme="majorHAnsi"/>
         </w:rPr>
@@ -6960,7 +7007,6 @@
         <w:t>group or individual deliverables for it to be considered valid.</w:t>
       </w:r>
     </w:p>
-    <w:permStart w:id="361393539" w:edGrp="everyone"/>
     <w:p>
       <w:pPr>
         <w:pStyle w:val="Comment-Grader"/>
@@ -6975,29 +7021,28 @@
           <w15:appearance w15:val="hidden"/>
           <w:text/>
         </w:sdtPr>
+        <w:sdtEndPr/>
         <w:sdtContent>
           <w:r>
             <w:t xml:space="preserve">    </w:t>
           </w:r>
         </w:sdtContent>
       </w:sdt>
-      <w:permEnd w:id="361393539"/>
       <w:r>
         <w:t xml:space="preserve">  </w:t>
       </w:r>
     </w:p>
     <w:p>
       <w:pPr>
-        <w:pStyle w:val="Heading2"/>
-        <w:rPr>
-          <w:rFonts w:cstheme="majorHAnsi"/>
-        </w:rPr>
-      </w:pPr>
-      <w:r>
-        <w:rPr>
-          <w:rFonts w:cstheme="majorHAnsi"/>
-        </w:rPr>
-        <w:lastRenderedPageBreak/>
+        <w:pStyle w:val="Ttulo2"/>
+        <w:rPr>
+          <w:rFonts w:cstheme="majorHAnsi"/>
+        </w:rPr>
+      </w:pPr>
+      <w:r>
+        <w:rPr>
+          <w:rFonts w:cstheme="majorHAnsi"/>
+        </w:rPr>
         <w:t>Testing requirements </w:t>
       </w:r>
     </w:p>
@@ -7014,7 +7059,7 @@
     </w:p>
     <w:p>
       <w:pPr>
-        <w:pStyle w:val="Heading2"/>
+        <w:pStyle w:val="Ttulo2"/>
         <w:rPr>
           <w:rFonts w:cstheme="majorHAnsi"/>
         </w:rPr>
@@ -7034,7 +7079,6 @@
         <w:t>Produce an analysis report.</w:t>
       </w:r>
     </w:p>
-    <w:permStart w:id="833295285" w:edGrp="everyone"/>
     <w:p>
       <w:pPr>
         <w:pStyle w:val="Comment-Grader"/>
@@ -7049,13 +7093,13 @@
           <w15:appearance w15:val="hidden"/>
           <w:text/>
         </w:sdtPr>
+        <w:sdtEndPr/>
         <w:sdtContent>
           <w:r>
             <w:t xml:space="preserve">    </w:t>
           </w:r>
         </w:sdtContent>
       </w:sdt>
-      <w:permEnd w:id="833295285"/>
       <w:r>
         <w:t xml:space="preserve">   </w:t>
       </w:r>
@@ -7068,7 +7112,6 @@
         <w:t>Produce a planning and progress report.</w:t>
       </w:r>
     </w:p>
-    <w:permStart w:id="1514348030" w:edGrp="everyone"/>
     <w:p>
       <w:pPr>
         <w:pStyle w:val="Comment-Grader"/>
@@ -7083,13 +7126,13 @@
           <w15:appearance w15:val="hidden"/>
           <w:text/>
         </w:sdtPr>
+        <w:sdtEndPr/>
         <w:sdtContent>
           <w:r>
             <w:t xml:space="preserve">    </w:t>
           </w:r>
         </w:sdtContent>
       </w:sdt>
-      <w:permEnd w:id="1514348030"/>
       <w:r>
         <w:t xml:space="preserve">     </w:t>
       </w:r>
@@ -7099,7 +7142,7 @@
     </w:p>
     <w:p>
       <w:pPr>
-        <w:pStyle w:val="Heading1"/>
+        <w:pStyle w:val="Ttulo1"/>
         <w:tabs>
           <w:tab w:val="left" w:pos="284"/>
         </w:tabs>
@@ -7111,7 +7154,6 @@
         <w:rPr>
           <w:rFonts w:cstheme="majorHAnsi"/>
         </w:rPr>
-        <w:lastRenderedPageBreak/>
         <w:t>SUPPLEMENTARY II</w:t>
       </w:r>
       <w:r>
@@ -7135,7 +7177,7 @@
     </w:p>
     <w:p>
       <w:pPr>
-        <w:pStyle w:val="Heading2"/>
+        <w:pStyle w:val="Ttulo2"/>
         <w:rPr>
           <w:rFonts w:cstheme="majorHAnsi"/>
         </w:rPr>
@@ -7160,7 +7202,7 @@
     </w:p>
     <w:p>
       <w:pPr>
-        <w:pStyle w:val="Heading2"/>
+        <w:pStyle w:val="Ttulo2"/>
         <w:rPr>
           <w:rFonts w:cstheme="majorHAnsi"/>
         </w:rPr>
@@ -7185,7 +7227,7 @@
     </w:p>
     <w:p>
       <w:pPr>
-        <w:pStyle w:val="Heading2"/>
+        <w:pStyle w:val="Ttulo2"/>
         <w:rPr>
           <w:rFonts w:cstheme="majorHAnsi"/>
         </w:rPr>
@@ -7210,7 +7252,7 @@
     </w:p>
     <w:p>
       <w:pPr>
-        <w:pStyle w:val="Heading2"/>
+        <w:pStyle w:val="Ttulo2"/>
         <w:rPr>
           <w:rFonts w:cstheme="majorHAnsi"/>
         </w:rPr>
@@ -7242,7 +7284,6 @@
         <w:t>is properly mocked.</w:t>
       </w:r>
     </w:p>
-    <w:permStart w:id="2092566320" w:edGrp="everyone"/>
     <w:p>
       <w:pPr>
         <w:pStyle w:val="Comment-Grader"/>
@@ -7257,20 +7298,20 @@
           <w15:appearance w15:val="hidden"/>
           <w:text/>
         </w:sdtPr>
+        <w:sdtEndPr/>
         <w:sdtContent>
           <w:r>
             <w:t xml:space="preserve">    </w:t>
           </w:r>
         </w:sdtContent>
       </w:sdt>
-      <w:permEnd w:id="2092566320"/>
       <w:r>
         <w:t xml:space="preserve">  </w:t>
       </w:r>
     </w:p>
     <w:p>
       <w:pPr>
-        <w:pStyle w:val="Heading2"/>
+        <w:pStyle w:val="Ttulo2"/>
         <w:rPr>
           <w:rFonts w:cstheme="majorHAnsi"/>
         </w:rPr>
@@ -7290,7 +7331,6 @@
         <w:t>Produce an analysis report.</w:t>
       </w:r>
     </w:p>
-    <w:permStart w:id="1306342161" w:edGrp="everyone"/>
     <w:p>
       <w:pPr>
         <w:pStyle w:val="Comment-Grader"/>
@@ -7305,13 +7345,13 @@
           <w15:appearance w15:val="hidden"/>
           <w:text/>
         </w:sdtPr>
+        <w:sdtEndPr/>
         <w:sdtContent>
           <w:r>
             <w:t xml:space="preserve">    </w:t>
           </w:r>
         </w:sdtContent>
       </w:sdt>
-      <w:permEnd w:id="1306342161"/>
       <w:r>
         <w:t xml:space="preserve">     </w:t>
       </w:r>
@@ -7324,7 +7364,6 @@
         <w:t>Produce a planning and progress report.</w:t>
       </w:r>
     </w:p>
-    <w:permStart w:id="1978161967" w:edGrp="everyone"/>
     <w:p>
       <w:pPr>
         <w:pStyle w:val="Comment-Grader"/>
@@ -7339,13 +7378,13 @@
           <w15:appearance w15:val="hidden"/>
           <w:text/>
         </w:sdtPr>
+        <w:sdtEndPr/>
         <w:sdtContent>
           <w:r>
             <w:t xml:space="preserve">    </w:t>
           </w:r>
         </w:sdtContent>
       </w:sdt>
-      <w:permEnd w:id="1978161967"/>
       <w:r>
         <w:t xml:space="preserve">      </w:t>
       </w:r>
@@ -7385,7 +7424,7 @@
     <w:lvl w:ilvl="0">
       <w:start w:val="1"/>
       <w:numFmt w:val="decimal"/>
-      <w:pStyle w:val="ListNumber"/>
+      <w:pStyle w:val="Listaconnmeros"/>
       <w:lvlText w:val="%1."/>
       <w:lvlJc w:val="left"/>
       <w:pPr>
@@ -7609,7 +7648,7 @@
     <w:lvl w:ilvl="0" w:tplc="391EA46E">
       <w:start w:val="1"/>
       <w:numFmt w:val="decimal"/>
-      <w:pStyle w:val="ListParagraph"/>
+      <w:pStyle w:val="Prrafodelista"/>
       <w:lvlText w:val="%1)"/>
       <w:lvlJc w:val="left"/>
       <w:pPr>
@@ -8513,11 +8552,11 @@
       <w:lang w:val="en-GB"/>
     </w:rPr>
   </w:style>
-  <w:style w:type="paragraph" w:styleId="Heading1">
+  <w:style w:type="paragraph" w:styleId="Ttulo1">
     <w:name w:val="heading 1"/>
     <w:basedOn w:val="Normal"/>
     <w:next w:val="Normal"/>
-    <w:link w:val="Heading1Char"/>
+    <w:link w:val="Ttulo1Car"/>
     <w:uiPriority w:val="9"/>
     <w:qFormat/>
     <w:rsid w:val="005559E5"/>
@@ -8545,11 +8584,11 @@
       <w14:ligatures w14:val="none"/>
     </w:rPr>
   </w:style>
-  <w:style w:type="paragraph" w:styleId="Heading2">
+  <w:style w:type="paragraph" w:styleId="Ttulo2">
     <w:name w:val="heading 2"/>
     <w:basedOn w:val="Normal"/>
     <w:next w:val="Normal"/>
-    <w:link w:val="Heading2Char"/>
+    <w:link w:val="Ttulo2Car"/>
     <w:uiPriority w:val="9"/>
     <w:unhideWhenUsed/>
     <w:qFormat/>
@@ -8573,11 +8612,11 @@
       <w14:ligatures w14:val="none"/>
     </w:rPr>
   </w:style>
-  <w:style w:type="paragraph" w:styleId="Heading3">
+  <w:style w:type="paragraph" w:styleId="Ttulo3">
     <w:name w:val="heading 3"/>
     <w:basedOn w:val="Normal"/>
     <w:next w:val="Normal"/>
-    <w:link w:val="Heading3Char"/>
+    <w:link w:val="Ttulo3Car"/>
     <w:uiPriority w:val="9"/>
     <w:unhideWhenUsed/>
     <w:rsid w:val="00F772E9"/>
@@ -8592,13 +8631,13 @@
       <w:color w:val="1F3763" w:themeColor="accent1" w:themeShade="7F"/>
     </w:rPr>
   </w:style>
-  <w:style w:type="character" w:default="1" w:styleId="DefaultParagraphFont">
+  <w:style w:type="character" w:default="1" w:styleId="Fuentedeprrafopredeter">
     <w:name w:val="Default Paragraph Font"/>
     <w:uiPriority w:val="1"/>
     <w:semiHidden/>
     <w:unhideWhenUsed/>
   </w:style>
-  <w:style w:type="table" w:default="1" w:styleId="TableNormal">
+  <w:style w:type="table" w:default="1" w:styleId="Tablanormal">
     <w:name w:val="Normal Table"/>
     <w:uiPriority w:val="99"/>
     <w:semiHidden/>
@@ -8613,16 +8652,16 @@
       </w:tblCellMar>
     </w:tblPr>
   </w:style>
-  <w:style w:type="numbering" w:default="1" w:styleId="NoList">
+  <w:style w:type="numbering" w:default="1" w:styleId="Sinlista">
     <w:name w:val="No List"/>
     <w:uiPriority w:val="99"/>
     <w:semiHidden/>
     <w:unhideWhenUsed/>
   </w:style>
-  <w:style w:type="character" w:customStyle="1" w:styleId="Heading1Char">
-    <w:name w:val="Heading 1 Char"/>
-    <w:basedOn w:val="DefaultParagraphFont"/>
-    <w:link w:val="Heading1"/>
+  <w:style w:type="character" w:customStyle="1" w:styleId="Ttulo1Car">
+    <w:name w:val="Título 1 Car"/>
+    <w:basedOn w:val="Fuentedeprrafopredeter"/>
+    <w:link w:val="Ttulo1"/>
     <w:uiPriority w:val="9"/>
     <w:rsid w:val="005559E5"/>
     <w:rPr>
@@ -8636,10 +8675,10 @@
       <w14:ligatures w14:val="none"/>
     </w:rPr>
   </w:style>
-  <w:style w:type="character" w:customStyle="1" w:styleId="Heading2Char">
-    <w:name w:val="Heading 2 Char"/>
-    <w:basedOn w:val="DefaultParagraphFont"/>
-    <w:link w:val="Heading2"/>
+  <w:style w:type="character" w:customStyle="1" w:styleId="Ttulo2Car">
+    <w:name w:val="Título 2 Car"/>
+    <w:basedOn w:val="Fuentedeprrafopredeter"/>
+    <w:link w:val="Ttulo2"/>
     <w:uiPriority w:val="9"/>
     <w:rsid w:val="00F772E9"/>
     <w:rPr>
@@ -8678,9 +8717,9 @@
       <w14:ligatures w14:val="none"/>
     </w:rPr>
   </w:style>
-  <w:style w:type="paragraph" w:styleId="ListParagraph">
+  <w:style w:type="paragraph" w:styleId="Prrafodelista">
     <w:name w:val="List Paragraph"/>
-    <w:basedOn w:val="ListNumber"/>
+    <w:basedOn w:val="Listaconnmeros"/>
     <w:uiPriority w:val="34"/>
     <w:rsid w:val="00F772E9"/>
     <w:pPr>
@@ -8699,7 +8738,7 @@
   </w:style>
   <w:style w:type="paragraph" w:customStyle="1" w:styleId="Prrafodesublista">
     <w:name w:val="Párrafo de sublista"/>
-    <w:basedOn w:val="ListParagraph"/>
+    <w:basedOn w:val="Prrafodelista"/>
     <w:qFormat/>
     <w:rsid w:val="00A64124"/>
     <w:pPr>
@@ -8716,7 +8755,7 @@
       <w:rFonts w:eastAsia="Courier New" w:cs="Courier New"/>
     </w:rPr>
   </w:style>
-  <w:style w:type="paragraph" w:styleId="NoSpacing">
+  <w:style w:type="paragraph" w:styleId="Sinespaciado">
     <w:name w:val="No Spacing"/>
     <w:uiPriority w:val="1"/>
     <w:rsid w:val="00F772E9"/>
@@ -8730,9 +8769,9 @@
       <w14:ligatures w14:val="none"/>
     </w:rPr>
   </w:style>
-  <w:style w:type="character" w:styleId="Strong">
+  <w:style w:type="character" w:styleId="Textoennegrita">
     <w:name w:val="Strong"/>
-    <w:basedOn w:val="DefaultParagraphFont"/>
+    <w:basedOn w:val="Fuentedeprrafopredeter"/>
     <w:uiPriority w:val="22"/>
     <w:qFormat/>
     <w:rsid w:val="00F772E9"/>
@@ -8741,9 +8780,9 @@
       <w:bCs/>
     </w:rPr>
   </w:style>
-  <w:style w:type="character" w:styleId="CommentReference">
+  <w:style w:type="character" w:styleId="Refdecomentario">
     <w:name w:val="annotation reference"/>
-    <w:basedOn w:val="DefaultParagraphFont"/>
+    <w:basedOn w:val="Fuentedeprrafopredeter"/>
     <w:uiPriority w:val="99"/>
     <w:semiHidden/>
     <w:unhideWhenUsed/>
@@ -8753,10 +8792,10 @@
       <w:szCs w:val="16"/>
     </w:rPr>
   </w:style>
-  <w:style w:type="paragraph" w:styleId="CommentText">
+  <w:style w:type="paragraph" w:styleId="Textocomentario">
     <w:name w:val="annotation text"/>
     <w:basedOn w:val="Normal"/>
-    <w:link w:val="CommentTextChar"/>
+    <w:link w:val="TextocomentarioCar"/>
     <w:uiPriority w:val="99"/>
     <w:unhideWhenUsed/>
     <w:rsid w:val="00F772E9"/>
@@ -8765,10 +8804,10 @@
       <w:szCs w:val="20"/>
     </w:rPr>
   </w:style>
-  <w:style w:type="character" w:customStyle="1" w:styleId="CommentTextChar">
-    <w:name w:val="Comment Text Char"/>
-    <w:basedOn w:val="DefaultParagraphFont"/>
-    <w:link w:val="CommentText"/>
+  <w:style w:type="character" w:customStyle="1" w:styleId="TextocomentarioCar">
+    <w:name w:val="Texto comentario Car"/>
+    <w:basedOn w:val="Fuentedeprrafopredeter"/>
+    <w:link w:val="Textocomentario"/>
     <w:uiPriority w:val="99"/>
     <w:rsid w:val="00F772E9"/>
     <w:rPr>
@@ -8777,11 +8816,11 @@
       <w:lang w:val="en-GB"/>
     </w:rPr>
   </w:style>
-  <w:style w:type="paragraph" w:styleId="CommentSubject">
+  <w:style w:type="paragraph" w:styleId="Asuntodelcomentario">
     <w:name w:val="annotation subject"/>
     <w:basedOn w:val="Normal"/>
     <w:next w:val="Normal"/>
-    <w:link w:val="CommentSubjectChar"/>
+    <w:link w:val="AsuntodelcomentarioCar"/>
     <w:uiPriority w:val="99"/>
     <w:semiHidden/>
     <w:unhideWhenUsed/>
@@ -8793,10 +8832,10 @@
       <w:szCs w:val="20"/>
     </w:rPr>
   </w:style>
-  <w:style w:type="character" w:customStyle="1" w:styleId="CommentSubjectChar">
-    <w:name w:val="Comment Subject Char"/>
-    <w:basedOn w:val="DefaultParagraphFont"/>
-    <w:link w:val="CommentSubject"/>
+  <w:style w:type="character" w:customStyle="1" w:styleId="AsuntodelcomentarioCar">
+    <w:name w:val="Asunto del comentario Car"/>
+    <w:basedOn w:val="Fuentedeprrafopredeter"/>
+    <w:link w:val="Asuntodelcomentario"/>
     <w:uiPriority w:val="99"/>
     <w:semiHidden/>
     <w:rsid w:val="00F772E9"/>
@@ -8808,9 +8847,9 @@
       <w:lang w:val="en-GB"/>
     </w:rPr>
   </w:style>
-  <w:style w:type="character" w:styleId="PlaceholderText">
+  <w:style w:type="character" w:styleId="Textodelmarcadordeposicin">
     <w:name w:val="Placeholder Text"/>
-    <w:basedOn w:val="DefaultParagraphFont"/>
+    <w:basedOn w:val="Fuentedeprrafopredeter"/>
     <w:uiPriority w:val="99"/>
     <w:semiHidden/>
     <w:rsid w:val="00F772E9"/>
@@ -8818,9 +8857,9 @@
       <w:color w:val="808080"/>
     </w:rPr>
   </w:style>
-  <w:style w:type="character" w:styleId="Hyperlink">
+  <w:style w:type="character" w:styleId="Hipervnculo">
     <w:name w:val="Hyperlink"/>
-    <w:basedOn w:val="DefaultParagraphFont"/>
+    <w:basedOn w:val="Fuentedeprrafopredeter"/>
     <w:uiPriority w:val="99"/>
     <w:unhideWhenUsed/>
     <w:rsid w:val="00F772E9"/>
@@ -8839,10 +8878,10 @@
       <w:spacing w:before="240" w:after="240"/>
     </w:pPr>
   </w:style>
-  <w:style w:type="character" w:customStyle="1" w:styleId="Heading3Char">
-    <w:name w:val="Heading 3 Char"/>
-    <w:basedOn w:val="DefaultParagraphFont"/>
-    <w:link w:val="Heading3"/>
+  <w:style w:type="character" w:customStyle="1" w:styleId="Ttulo3Car">
+    <w:name w:val="Título 3 Car"/>
+    <w:basedOn w:val="Fuentedeprrafopredeter"/>
+    <w:link w:val="Ttulo3"/>
     <w:uiPriority w:val="9"/>
     <w:rsid w:val="00F772E9"/>
     <w:rPr>
@@ -8853,7 +8892,7 @@
       <w:lang w:val="en-GB"/>
     </w:rPr>
   </w:style>
-  <w:style w:type="paragraph" w:styleId="List">
+  <w:style w:type="paragraph" w:styleId="Lista">
     <w:name w:val="List"/>
     <w:basedOn w:val="Normal"/>
     <w:uiPriority w:val="99"/>
@@ -8865,7 +8904,7 @@
       <w:contextualSpacing/>
     </w:pPr>
   </w:style>
-  <w:style w:type="paragraph" w:styleId="ListNumber">
+  <w:style w:type="paragraph" w:styleId="Listaconnmeros">
     <w:name w:val="List Number"/>
     <w:basedOn w:val="Normal"/>
     <w:uiPriority w:val="99"/>
@@ -8881,7 +8920,7 @@
   </w:style>
   <w:style w:type="paragraph" w:customStyle="1" w:styleId="Requirement-Body">
     <w:name w:val="Requirement - Body"/>
-    <w:basedOn w:val="List"/>
+    <w:basedOn w:val="Lista"/>
     <w:qFormat/>
     <w:rsid w:val="0089026D"/>
     <w:pPr>
@@ -8893,7 +8932,7 @@
   </w:style>
   <w:style w:type="paragraph" w:customStyle="1" w:styleId="Requirement-Header">
     <w:name w:val="Requirement - Header"/>
-    <w:basedOn w:val="List"/>
+    <w:basedOn w:val="Lista"/>
     <w:next w:val="Requirement-Body"/>
     <w:qFormat/>
     <w:rsid w:val="002D4E43"/>
@@ -8904,11 +8943,11 @@
       <w:ind w:left="567" w:hanging="567"/>
     </w:pPr>
   </w:style>
-  <w:style w:type="paragraph" w:styleId="Title">
+  <w:style w:type="paragraph" w:styleId="Ttulo">
     <w:name w:val="Title"/>
     <w:basedOn w:val="Normal"/>
     <w:next w:val="Normal"/>
-    <w:link w:val="TitleChar"/>
+    <w:link w:val="TtuloCar"/>
     <w:uiPriority w:val="10"/>
     <w:qFormat/>
     <w:rsid w:val="00F772E9"/>
@@ -8929,10 +8968,10 @@
       <w:szCs w:val="56"/>
     </w:rPr>
   </w:style>
-  <w:style w:type="character" w:customStyle="1" w:styleId="TitleChar">
-    <w:name w:val="Title Char"/>
-    <w:basedOn w:val="DefaultParagraphFont"/>
-    <w:link w:val="Title"/>
+  <w:style w:type="character" w:customStyle="1" w:styleId="TtuloCar">
+    <w:name w:val="Título Car"/>
+    <w:basedOn w:val="Fuentedeprrafopredeter"/>
+    <w:link w:val="Ttulo"/>
     <w:uiPriority w:val="10"/>
     <w:rsid w:val="00F772E9"/>
     <w:rPr>
@@ -8944,9 +8983,9 @@
       <w:lang w:val="en-GB"/>
     </w:rPr>
   </w:style>
-  <w:style w:type="character" w:styleId="Mention">
+  <w:style w:type="character" w:styleId="Mencionar">
     <w:name w:val="Mention"/>
-    <w:basedOn w:val="DefaultParagraphFont"/>
+    <w:basedOn w:val="Fuentedeprrafopredeter"/>
     <w:uiPriority w:val="99"/>
     <w:unhideWhenUsed/>
     <w:rsid w:val="00F772E9"/>
@@ -8983,7 +9022,7 @@
           </w:pPr>
           <w:r>
             <w:rPr>
-              <w:rStyle w:val="PlaceholderText"/>
+              <w:rStyle w:val="Textodelmarcadordeposicin"/>
             </w:rPr>
             <w:t>Haga clic o pulse aquí para escribir texto.</w:t>
           </w:r>
@@ -9012,7 +9051,7 @@
           </w:pPr>
           <w:r>
             <w:rPr>
-              <w:rStyle w:val="PlaceholderText"/>
+              <w:rStyle w:val="Textodelmarcadordeposicin"/>
             </w:rPr>
             <w:t>Haga clic o pulse aquí para escribir texto.</w:t>
           </w:r>
@@ -9041,7 +9080,7 @@
           </w:pPr>
           <w:r>
             <w:rPr>
-              <w:rStyle w:val="PlaceholderText"/>
+              <w:rStyle w:val="Textodelmarcadordeposicin"/>
             </w:rPr>
             <w:t>Haga clic o pulse aquí para escribir texto.</w:t>
           </w:r>
@@ -9070,7 +9109,7 @@
           </w:pPr>
           <w:r>
             <w:rPr>
-              <w:rStyle w:val="PlaceholderText"/>
+              <w:rStyle w:val="Textodelmarcadordeposicin"/>
             </w:rPr>
             <w:t>Haga clic o pulse aquí para escribir texto.</w:t>
           </w:r>
@@ -9099,7 +9138,7 @@
           </w:pPr>
           <w:r>
             <w:rPr>
-              <w:rStyle w:val="PlaceholderText"/>
+              <w:rStyle w:val="Textodelmarcadordeposicin"/>
             </w:rPr>
             <w:t>Haga clic o pulse aquí para escribir texto.</w:t>
           </w:r>
@@ -9128,7 +9167,7 @@
           </w:pPr>
           <w:r>
             <w:rPr>
-              <w:rStyle w:val="PlaceholderText"/>
+              <w:rStyle w:val="Textodelmarcadordeposicin"/>
             </w:rPr>
             <w:t>Haga clic o pulse aquí para escribir texto.</w:t>
           </w:r>
@@ -9157,7 +9196,7 @@
           </w:pPr>
           <w:r>
             <w:rPr>
-              <w:rStyle w:val="PlaceholderText"/>
+              <w:rStyle w:val="Textodelmarcadordeposicin"/>
             </w:rPr>
             <w:t>Haga clic o pulse aquí para escribir texto.</w:t>
           </w:r>
@@ -9186,7 +9225,7 @@
           </w:pPr>
           <w:r>
             <w:rPr>
-              <w:rStyle w:val="PlaceholderText"/>
+              <w:rStyle w:val="Textodelmarcadordeposicin"/>
             </w:rPr>
             <w:t>Haga clic o pulse aquí para escribir texto.</w:t>
           </w:r>
@@ -9215,7 +9254,7 @@
           </w:pPr>
           <w:r>
             <w:rPr>
-              <w:rStyle w:val="PlaceholderText"/>
+              <w:rStyle w:val="Textodelmarcadordeposicin"/>
             </w:rPr>
             <w:t>Haga clic o pulse aquí para escribir texto.</w:t>
           </w:r>
@@ -9244,7 +9283,7 @@
           </w:pPr>
           <w:r>
             <w:rPr>
-              <w:rStyle w:val="PlaceholderText"/>
+              <w:rStyle w:val="Textodelmarcadordeposicin"/>
             </w:rPr>
             <w:t>Haga clic o pulse aquí para escribir texto.</w:t>
           </w:r>
@@ -9273,7 +9312,7 @@
           </w:pPr>
           <w:r>
             <w:rPr>
-              <w:rStyle w:val="PlaceholderText"/>
+              <w:rStyle w:val="Textodelmarcadordeposicin"/>
             </w:rPr>
             <w:t>Haga clic o pulse aquí para escribir texto.</w:t>
           </w:r>
@@ -9302,7 +9341,7 @@
           </w:pPr>
           <w:r>
             <w:rPr>
-              <w:rStyle w:val="PlaceholderText"/>
+              <w:rStyle w:val="Textodelmarcadordeposicin"/>
             </w:rPr>
             <w:t>Haga clic o pulse aquí para escribir texto.</w:t>
           </w:r>
@@ -9331,7 +9370,7 @@
           </w:pPr>
           <w:r>
             <w:rPr>
-              <w:rStyle w:val="PlaceholderText"/>
+              <w:rStyle w:val="Textodelmarcadordeposicin"/>
             </w:rPr>
             <w:t>Haga clic o pulse aquí para escribir texto.</w:t>
           </w:r>
@@ -9360,7 +9399,7 @@
           </w:pPr>
           <w:r>
             <w:rPr>
-              <w:rStyle w:val="PlaceholderText"/>
+              <w:rStyle w:val="Textodelmarcadordeposicin"/>
             </w:rPr>
             <w:t>Haga clic o pulse aquí para escribir texto.</w:t>
           </w:r>
@@ -9389,7 +9428,7 @@
           </w:pPr>
           <w:r>
             <w:rPr>
-              <w:rStyle w:val="PlaceholderText"/>
+              <w:rStyle w:val="Textodelmarcadordeposicin"/>
             </w:rPr>
             <w:t>Haga clic o pulse aquí para escribir texto.</w:t>
           </w:r>
@@ -9418,7 +9457,7 @@
           </w:pPr>
           <w:r>
             <w:rPr>
-              <w:rStyle w:val="PlaceholderText"/>
+              <w:rStyle w:val="Textodelmarcadordeposicin"/>
             </w:rPr>
             <w:t>Haga clic o pulse aquí para escribir texto.</w:t>
           </w:r>
@@ -9447,7 +9486,7 @@
           </w:pPr>
           <w:r>
             <w:rPr>
-              <w:rStyle w:val="PlaceholderText"/>
+              <w:rStyle w:val="Textodelmarcadordeposicin"/>
             </w:rPr>
             <w:t>Haga clic o pulse aquí para escribir texto.</w:t>
           </w:r>
@@ -9476,7 +9515,7 @@
           </w:pPr>
           <w:r>
             <w:rPr>
-              <w:rStyle w:val="PlaceholderText"/>
+              <w:rStyle w:val="Textodelmarcadordeposicin"/>
             </w:rPr>
             <w:t>Haga clic o pulse aquí para escribir texto.</w:t>
           </w:r>
@@ -9505,7 +9544,7 @@
           </w:pPr>
           <w:r>
             <w:rPr>
-              <w:rStyle w:val="PlaceholderText"/>
+              <w:rStyle w:val="Textodelmarcadordeposicin"/>
             </w:rPr>
             <w:t>Haga clic o pulse aquí para escribir texto.</w:t>
           </w:r>
@@ -9534,7 +9573,7 @@
           </w:pPr>
           <w:r>
             <w:rPr>
-              <w:rStyle w:val="PlaceholderText"/>
+              <w:rStyle w:val="Textodelmarcadordeposicin"/>
             </w:rPr>
             <w:t>Haga clic o pulse aquí para escribir texto.</w:t>
           </w:r>
@@ -9563,7 +9602,7 @@
           </w:pPr>
           <w:r>
             <w:rPr>
-              <w:rStyle w:val="PlaceholderText"/>
+              <w:rStyle w:val="Textodelmarcadordeposicin"/>
             </w:rPr>
             <w:t>Haga clic o pulse aquí para escribir texto.</w:t>
           </w:r>
@@ -9592,7 +9631,7 @@
           </w:pPr>
           <w:r>
             <w:rPr>
-              <w:rStyle w:val="PlaceholderText"/>
+              <w:rStyle w:val="Textodelmarcadordeposicin"/>
             </w:rPr>
             <w:t>Haga clic o pulse aquí para escribir texto.</w:t>
           </w:r>
@@ -9621,7 +9660,7 @@
           </w:pPr>
           <w:r>
             <w:rPr>
-              <w:rStyle w:val="PlaceholderText"/>
+              <w:rStyle w:val="Textodelmarcadordeposicin"/>
             </w:rPr>
             <w:t>Haga clic o pulse aquí para escribir texto.</w:t>
           </w:r>
@@ -9650,7 +9689,7 @@
           </w:pPr>
           <w:r>
             <w:rPr>
-              <w:rStyle w:val="PlaceholderText"/>
+              <w:rStyle w:val="Textodelmarcadordeposicin"/>
             </w:rPr>
             <w:t>Haga clic o pulse aquí para escribir texto.</w:t>
           </w:r>
@@ -9679,7 +9718,7 @@
           </w:pPr>
           <w:r>
             <w:rPr>
-              <w:rStyle w:val="PlaceholderText"/>
+              <w:rStyle w:val="Textodelmarcadordeposicin"/>
             </w:rPr>
             <w:t>Haga clic o pulse aquí para escribir texto.</w:t>
           </w:r>
@@ -9708,7 +9747,7 @@
           </w:pPr>
           <w:r>
             <w:rPr>
-              <w:rStyle w:val="PlaceholderText"/>
+              <w:rStyle w:val="Textodelmarcadordeposicin"/>
             </w:rPr>
             <w:t>Haga clic o pulse aquí para escribir texto.</w:t>
           </w:r>
@@ -9737,7 +9776,7 @@
           </w:pPr>
           <w:r>
             <w:rPr>
-              <w:rStyle w:val="PlaceholderText"/>
+              <w:rStyle w:val="Textodelmarcadordeposicin"/>
             </w:rPr>
             <w:t>Haga clic o pulse aquí para escribir texto.</w:t>
           </w:r>
@@ -9766,7 +9805,7 @@
           </w:pPr>
           <w:r>
             <w:rPr>
-              <w:rStyle w:val="PlaceholderText"/>
+              <w:rStyle w:val="Textodelmarcadordeposicin"/>
             </w:rPr>
             <w:t>Haga clic o pulse aquí para escribir texto.</w:t>
           </w:r>
@@ -9795,7 +9834,7 @@
           </w:pPr>
           <w:r>
             <w:rPr>
-              <w:rStyle w:val="PlaceholderText"/>
+              <w:rStyle w:val="Textodelmarcadordeposicin"/>
             </w:rPr>
             <w:t>Haga clic o pulse aquí para escribir texto.</w:t>
           </w:r>
@@ -9824,7 +9863,7 @@
           </w:pPr>
           <w:r>
             <w:rPr>
-              <w:rStyle w:val="PlaceholderText"/>
+              <w:rStyle w:val="Textodelmarcadordeposicin"/>
             </w:rPr>
             <w:t>Haga clic o pulse aquí para escribir texto.</w:t>
           </w:r>
@@ -9853,7 +9892,7 @@
           </w:pPr>
           <w:r>
             <w:rPr>
-              <w:rStyle w:val="PlaceholderText"/>
+              <w:rStyle w:val="Textodelmarcadordeposicin"/>
             </w:rPr>
             <w:t>Haga clic o pulse aquí para escribir texto.</w:t>
           </w:r>
@@ -9882,7 +9921,7 @@
           </w:pPr>
           <w:r>
             <w:rPr>
-              <w:rStyle w:val="PlaceholderText"/>
+              <w:rStyle w:val="Textodelmarcadordeposicin"/>
             </w:rPr>
             <w:t>Haga clic o pulse aquí para escribir texto.</w:t>
           </w:r>
@@ -9911,7 +9950,7 @@
           </w:pPr>
           <w:r>
             <w:rPr>
-              <w:rStyle w:val="PlaceholderText"/>
+              <w:rStyle w:val="Textodelmarcadordeposicin"/>
             </w:rPr>
             <w:t>Haga clic o pulse aquí para escribir texto.</w:t>
           </w:r>
@@ -9940,7 +9979,7 @@
           </w:pPr>
           <w:r>
             <w:rPr>
-              <w:rStyle w:val="PlaceholderText"/>
+              <w:rStyle w:val="Textodelmarcadordeposicin"/>
             </w:rPr>
             <w:t>Haga clic o pulse aquí para escribir texto.</w:t>
           </w:r>
@@ -9969,7 +10008,7 @@
           </w:pPr>
           <w:r>
             <w:rPr>
-              <w:rStyle w:val="PlaceholderText"/>
+              <w:rStyle w:val="Textodelmarcadordeposicin"/>
             </w:rPr>
             <w:t>Haga clic o pulse aquí para escribir texto.</w:t>
           </w:r>
@@ -9998,7 +10037,7 @@
           </w:pPr>
           <w:r>
             <w:rPr>
-              <w:rStyle w:val="PlaceholderText"/>
+              <w:rStyle w:val="Textodelmarcadordeposicin"/>
             </w:rPr>
             <w:t>Haga clic o pulse aquí para escribir texto.</w:t>
           </w:r>
@@ -10027,7 +10066,7 @@
           </w:pPr>
           <w:r>
             <w:rPr>
-              <w:rStyle w:val="PlaceholderText"/>
+              <w:rStyle w:val="Textodelmarcadordeposicin"/>
             </w:rPr>
             <w:t>Haga clic o pulse aquí para escribir texto.</w:t>
           </w:r>
@@ -10056,7 +10095,7 @@
           </w:pPr>
           <w:r>
             <w:rPr>
-              <w:rStyle w:val="PlaceholderText"/>
+              <w:rStyle w:val="Textodelmarcadordeposicin"/>
             </w:rPr>
             <w:t>Haga clic o pulse aquí para escribir texto.</w:t>
           </w:r>
@@ -10085,7 +10124,7 @@
           </w:pPr>
           <w:r>
             <w:rPr>
-              <w:rStyle w:val="PlaceholderText"/>
+              <w:rStyle w:val="Textodelmarcadordeposicin"/>
             </w:rPr>
             <w:t>Haga clic o pulse aquí para escribir texto.</w:t>
           </w:r>
@@ -10114,7 +10153,7 @@
           </w:pPr>
           <w:r>
             <w:rPr>
-              <w:rStyle w:val="PlaceholderText"/>
+              <w:rStyle w:val="Textodelmarcadordeposicin"/>
             </w:rPr>
             <w:t>Haga clic o pulse aquí para escribir texto.</w:t>
           </w:r>
@@ -10143,7 +10182,7 @@
           </w:pPr>
           <w:r>
             <w:rPr>
-              <w:rStyle w:val="PlaceholderText"/>
+              <w:rStyle w:val="Textodelmarcadordeposicin"/>
             </w:rPr>
             <w:t>Haga clic o pulse aquí para escribir texto.</w:t>
           </w:r>
@@ -10172,7 +10211,7 @@
           </w:pPr>
           <w:r>
             <w:rPr>
-              <w:rStyle w:val="PlaceholderText"/>
+              <w:rStyle w:val="Textodelmarcadordeposicin"/>
             </w:rPr>
             <w:t>Haga clic o pulse aquí para escribir texto.</w:t>
           </w:r>
@@ -10201,7 +10240,7 @@
           </w:pPr>
           <w:r>
             <w:rPr>
-              <w:rStyle w:val="PlaceholderText"/>
+              <w:rStyle w:val="Textodelmarcadordeposicin"/>
             </w:rPr>
             <w:t>Haga clic o pulse aquí para escribir texto.</w:t>
           </w:r>
@@ -10230,7 +10269,7 @@
           </w:pPr>
           <w:r>
             <w:rPr>
-              <w:rStyle w:val="PlaceholderText"/>
+              <w:rStyle w:val="Textodelmarcadordeposicin"/>
             </w:rPr>
             <w:t>Haga clic o pulse aquí para escribir texto.</w:t>
           </w:r>
@@ -10259,7 +10298,7 @@
           </w:pPr>
           <w:r>
             <w:rPr>
-              <w:rStyle w:val="PlaceholderText"/>
+              <w:rStyle w:val="Textodelmarcadordeposicin"/>
             </w:rPr>
             <w:t>Haga clic o pulse aquí para escribir texto.</w:t>
           </w:r>
@@ -10288,7 +10327,7 @@
           </w:pPr>
           <w:r>
             <w:rPr>
-              <w:rStyle w:val="PlaceholderText"/>
+              <w:rStyle w:val="Textodelmarcadordeposicin"/>
             </w:rPr>
             <w:t>Haga clic o pulse aquí para escribir texto.</w:t>
           </w:r>
@@ -10317,7 +10356,7 @@
           </w:pPr>
           <w:r>
             <w:rPr>
-              <w:rStyle w:val="PlaceholderText"/>
+              <w:rStyle w:val="Textodelmarcadordeposicin"/>
             </w:rPr>
             <w:t>Haga clic o pulse aquí para escribir texto.</w:t>
           </w:r>
@@ -10346,7 +10385,7 @@
           </w:pPr>
           <w:r>
             <w:rPr>
-              <w:rStyle w:val="PlaceholderText"/>
+              <w:rStyle w:val="Textodelmarcadordeposicin"/>
             </w:rPr>
             <w:t>Haga clic o pulse aquí para escribir texto.</w:t>
           </w:r>
@@ -10375,7 +10414,7 @@
           </w:pPr>
           <w:r>
             <w:rPr>
-              <w:rStyle w:val="PlaceholderText"/>
+              <w:rStyle w:val="Textodelmarcadordeposicin"/>
             </w:rPr>
             <w:t>Haga clic o pulse aquí para escribir texto.</w:t>
           </w:r>
@@ -10404,7 +10443,7 @@
           </w:pPr>
           <w:r>
             <w:rPr>
-              <w:rStyle w:val="PlaceholderText"/>
+              <w:rStyle w:val="Textodelmarcadordeposicin"/>
             </w:rPr>
             <w:t>Haga clic o pulse aquí para escribir texto.</w:t>
           </w:r>
@@ -10433,7 +10472,7 @@
           </w:pPr>
           <w:r>
             <w:rPr>
-              <w:rStyle w:val="PlaceholderText"/>
+              <w:rStyle w:val="Textodelmarcadordeposicin"/>
             </w:rPr>
             <w:t>Haga clic o pulse aquí para escribir texto.</w:t>
           </w:r>
@@ -10462,7 +10501,7 @@
           </w:pPr>
           <w:r>
             <w:rPr>
-              <w:rStyle w:val="PlaceholderText"/>
+              <w:rStyle w:val="Textodelmarcadordeposicin"/>
             </w:rPr>
             <w:t>Haga clic o pulse aquí para escribir texto.</w:t>
           </w:r>
@@ -10491,7 +10530,7 @@
           </w:pPr>
           <w:r>
             <w:rPr>
-              <w:rStyle w:val="PlaceholderText"/>
+              <w:rStyle w:val="Textodelmarcadordeposicin"/>
             </w:rPr>
             <w:t>Haga clic o pulse aquí para escribir texto.</w:t>
           </w:r>
@@ -10520,7 +10559,7 @@
           </w:pPr>
           <w:r>
             <w:rPr>
-              <w:rStyle w:val="PlaceholderText"/>
+              <w:rStyle w:val="Textodelmarcadordeposicin"/>
             </w:rPr>
             <w:t>Haga clic o pulse aquí para escribir texto.</w:t>
           </w:r>
@@ -10549,7 +10588,7 @@
           </w:pPr>
           <w:r>
             <w:rPr>
-              <w:rStyle w:val="PlaceholderText"/>
+              <w:rStyle w:val="Textodelmarcadordeposicin"/>
             </w:rPr>
             <w:t>Haga clic o pulse aquí para escribir texto.</w:t>
           </w:r>
@@ -10578,7 +10617,7 @@
           </w:pPr>
           <w:r>
             <w:rPr>
-              <w:rStyle w:val="PlaceholderText"/>
+              <w:rStyle w:val="Textodelmarcadordeposicin"/>
             </w:rPr>
             <w:t>Haga clic o pulse aquí para escribir texto.</w:t>
           </w:r>
@@ -10607,7 +10646,7 @@
           </w:pPr>
           <w:r>
             <w:rPr>
-              <w:rStyle w:val="PlaceholderText"/>
+              <w:rStyle w:val="Textodelmarcadordeposicin"/>
             </w:rPr>
             <w:t>Haga clic o pulse aquí para escribir texto.</w:t>
           </w:r>
@@ -10636,7 +10675,7 @@
           </w:pPr>
           <w:r>
             <w:rPr>
-              <w:rStyle w:val="PlaceholderText"/>
+              <w:rStyle w:val="Textodelmarcadordeposicin"/>
             </w:rPr>
             <w:t>Haga clic o pulse aquí para escribir texto.</w:t>
           </w:r>
@@ -10665,7 +10704,7 @@
           </w:pPr>
           <w:r>
             <w:rPr>
-              <w:rStyle w:val="PlaceholderText"/>
+              <w:rStyle w:val="Textodelmarcadordeposicin"/>
             </w:rPr>
             <w:t>Haga clic o pulse aquí para escribir texto.</w:t>
           </w:r>
@@ -10694,7 +10733,7 @@
           </w:pPr>
           <w:r>
             <w:rPr>
-              <w:rStyle w:val="PlaceholderText"/>
+              <w:rStyle w:val="Textodelmarcadordeposicin"/>
             </w:rPr>
             <w:t>Haga clic o pulse aquí para escribir texto.</w:t>
           </w:r>
@@ -10723,7 +10762,7 @@
           </w:pPr>
           <w:r>
             <w:rPr>
-              <w:rStyle w:val="PlaceholderText"/>
+              <w:rStyle w:val="Textodelmarcadordeposicin"/>
             </w:rPr>
             <w:t>Haga clic o pulse aquí para escribir texto.</w:t>
           </w:r>
@@ -10752,7 +10791,7 @@
           </w:pPr>
           <w:r>
             <w:rPr>
-              <w:rStyle w:val="PlaceholderText"/>
+              <w:rStyle w:val="Textodelmarcadordeposicin"/>
             </w:rPr>
             <w:t>Haga clic o pulse aquí para escribir texto.</w:t>
           </w:r>
@@ -10781,7 +10820,7 @@
           </w:pPr>
           <w:r>
             <w:rPr>
-              <w:rStyle w:val="PlaceholderText"/>
+              <w:rStyle w:val="Textodelmarcadordeposicin"/>
             </w:rPr>
             <w:t>Haga clic o pulse aquí para escribir texto.</w:t>
           </w:r>
@@ -10810,7 +10849,7 @@
           </w:pPr>
           <w:r>
             <w:rPr>
-              <w:rStyle w:val="PlaceholderText"/>
+              <w:rStyle w:val="Textodelmarcadordeposicin"/>
             </w:rPr>
             <w:t>Haga clic o pulse aquí para escribir texto.</w:t>
           </w:r>
@@ -10839,7 +10878,7 @@
           </w:pPr>
           <w:r>
             <w:rPr>
-              <w:rStyle w:val="PlaceholderText"/>
+              <w:rStyle w:val="Textodelmarcadordeposicin"/>
             </w:rPr>
             <w:t>Haga clic o pulse aquí para escribir texto.</w:t>
           </w:r>
@@ -10868,7 +10907,7 @@
           </w:pPr>
           <w:r>
             <w:rPr>
-              <w:rStyle w:val="PlaceholderText"/>
+              <w:rStyle w:val="Textodelmarcadordeposicin"/>
             </w:rPr>
             <w:t>Haga clic o pulse aquí para escribir texto.</w:t>
           </w:r>
@@ -10897,7 +10936,7 @@
           </w:pPr>
           <w:r>
             <w:rPr>
-              <w:rStyle w:val="PlaceholderText"/>
+              <w:rStyle w:val="Textodelmarcadordeposicin"/>
             </w:rPr>
             <w:t>Haga clic o pulse aquí para escribir texto.</w:t>
           </w:r>
@@ -10926,7 +10965,7 @@
           </w:pPr>
           <w:r>
             <w:rPr>
-              <w:rStyle w:val="PlaceholderText"/>
+              <w:rStyle w:val="Textodelmarcadordeposicin"/>
             </w:rPr>
             <w:t>Haga clic o pulse aquí para escribir texto.</w:t>
           </w:r>
@@ -11081,7 +11120,9 @@
     <w:rsid w:val="004C0766"/>
     <w:rsid w:val="004E7F77"/>
     <w:rsid w:val="00562343"/>
+    <w:rsid w:val="00563174"/>
     <w:rsid w:val="005640FA"/>
+    <w:rsid w:val="005A7634"/>
     <w:rsid w:val="005B3798"/>
     <w:rsid w:val="005F0460"/>
     <w:rsid w:val="005F5BCD"/>
@@ -11558,13 +11599,13 @@
     <w:name w:val="Normal"/>
     <w:qFormat/>
   </w:style>
-  <w:style w:type="character" w:default="1" w:styleId="DefaultParagraphFont">
+  <w:style w:type="character" w:default="1" w:styleId="Fuentedeprrafopredeter">
     <w:name w:val="Default Paragraph Font"/>
     <w:uiPriority w:val="1"/>
     <w:semiHidden/>
     <w:unhideWhenUsed/>
   </w:style>
-  <w:style w:type="table" w:default="1" w:styleId="TableNormal">
+  <w:style w:type="table" w:default="1" w:styleId="Tablanormal">
     <w:name w:val="Normal Table"/>
     <w:uiPriority w:val="99"/>
     <w:semiHidden/>
@@ -11579,15 +11620,15 @@
       </w:tblCellMar>
     </w:tblPr>
   </w:style>
-  <w:style w:type="numbering" w:default="1" w:styleId="NoList">
+  <w:style w:type="numbering" w:default="1" w:styleId="Sinlista">
     <w:name w:val="No List"/>
     <w:uiPriority w:val="99"/>
     <w:semiHidden/>
     <w:unhideWhenUsed/>
   </w:style>
-  <w:style w:type="character" w:styleId="PlaceholderText">
+  <w:style w:type="character" w:styleId="Textodelmarcadordeposicin">
     <w:name w:val="Placeholder Text"/>
-    <w:basedOn w:val="DefaultParagraphFont"/>
+    <w:basedOn w:val="Fuentedeprrafopredeter"/>
     <w:uiPriority w:val="99"/>
     <w:semiHidden/>
     <w:rsid w:val="00175D09"/>

</xml_diff>